<commit_message>
installer update, doc update
</commit_message>
<xml_diff>
--- a/doc/DokumentációAP.docx
+++ b/doc/DokumentációAP.docx
@@ -28,27 +28,1159 @@
         <w:t>Kávé receptkönyv</w:t>
       </w:r>
     </w:p>
+    <w:sdt>
+      <w:sdtPr>
+        <w:id w:val="1257862791"/>
+        <w:docPartObj>
+          <w:docPartGallery w:val="Table of Contents"/>
+          <w:docPartUnique/>
+        </w:docPartObj>
+      </w:sdtPr>
+      <w:sdtEndPr>
+        <w:rPr>
+          <w:rFonts w:asciiTheme="minorHAnsi" w:eastAsiaTheme="minorHAnsi" w:hAnsiTheme="minorHAnsi" w:cstheme="minorBidi"/>
+          <w:bCs/>
+          <w:sz w:val="22"/>
+          <w:szCs w:val="22"/>
+        </w:rPr>
+      </w:sdtEndPr>
+      <w:sdtContent>
+        <w:p>
+          <w:pPr>
+            <w:pStyle w:val="Cmsor1"/>
+          </w:pPr>
+          <w:r>
+            <w:t>Tartalomjegyzék</w:t>
+          </w:r>
+        </w:p>
+        <w:p>
+          <w:pPr>
+            <w:pStyle w:val="TJ1"/>
+            <w:tabs>
+              <w:tab w:val="right" w:leader="dot" w:pos="9062"/>
+            </w:tabs>
+            <w:rPr>
+              <w:noProof/>
+            </w:rPr>
+          </w:pPr>
+          <w:r>
+            <w:fldChar w:fldCharType="begin"/>
+          </w:r>
+          <w:r>
+            <w:instrText xml:space="preserve"> TOC \o "1-3" \h \z \u </w:instrText>
+          </w:r>
+          <w:r>
+            <w:fldChar w:fldCharType="separate"/>
+          </w:r>
+          <w:hyperlink w:anchor="_Toc468055032" w:history="1">
+            <w:r>
+              <w:rPr>
+                <w:rStyle w:val="Hiperhivatkozs"/>
+                <w:noProof/>
+              </w:rPr>
+              <w:t>A rendszer leírása</w:t>
+            </w:r>
+            <w:r>
+              <w:rPr>
+                <w:noProof/>
+                <w:webHidden/>
+              </w:rPr>
+              <w:tab/>
+            </w:r>
+            <w:r>
+              <w:rPr>
+                <w:noProof/>
+                <w:webHidden/>
+              </w:rPr>
+              <w:fldChar w:fldCharType="begin"/>
+            </w:r>
+            <w:r>
+              <w:rPr>
+                <w:noProof/>
+                <w:webHidden/>
+              </w:rPr>
+              <w:instrText xml:space="preserve"> PAGEREF _Toc468055032 \h </w:instrText>
+            </w:r>
+            <w:r>
+              <w:rPr>
+                <w:noProof/>
+                <w:webHidden/>
+              </w:rPr>
+            </w:r>
+            <w:r>
+              <w:rPr>
+                <w:noProof/>
+                <w:webHidden/>
+              </w:rPr>
+              <w:fldChar w:fldCharType="separate"/>
+            </w:r>
+            <w:r>
+              <w:rPr>
+                <w:noProof/>
+                <w:webHidden/>
+              </w:rPr>
+              <w:t>3</w:t>
+            </w:r>
+            <w:r>
+              <w:rPr>
+                <w:noProof/>
+                <w:webHidden/>
+              </w:rPr>
+              <w:fldChar w:fldCharType="end"/>
+            </w:r>
+          </w:hyperlink>
+        </w:p>
+        <w:p>
+          <w:pPr>
+            <w:pStyle w:val="TJ2"/>
+            <w:tabs>
+              <w:tab w:val="right" w:leader="dot" w:pos="9062"/>
+            </w:tabs>
+            <w:rPr>
+              <w:noProof/>
+            </w:rPr>
+          </w:pPr>
+          <w:hyperlink w:anchor="_Toc468055033" w:history="1">
+            <w:r>
+              <w:rPr>
+                <w:rStyle w:val="Hiperhivatkozs"/>
+                <w:noProof/>
+              </w:rPr>
+              <w:t>Feladatkiírás</w:t>
+            </w:r>
+            <w:r>
+              <w:rPr>
+                <w:noProof/>
+                <w:webHidden/>
+              </w:rPr>
+              <w:tab/>
+            </w:r>
+            <w:r>
+              <w:rPr>
+                <w:noProof/>
+                <w:webHidden/>
+              </w:rPr>
+              <w:fldChar w:fldCharType="begin"/>
+            </w:r>
+            <w:r>
+              <w:rPr>
+                <w:noProof/>
+                <w:webHidden/>
+              </w:rPr>
+              <w:instrText xml:space="preserve"> PAGEREF _Toc468055033 \h </w:instrText>
+            </w:r>
+            <w:r>
+              <w:rPr>
+                <w:noProof/>
+                <w:webHidden/>
+              </w:rPr>
+            </w:r>
+            <w:r>
+              <w:rPr>
+                <w:noProof/>
+                <w:webHidden/>
+              </w:rPr>
+              <w:fldChar w:fldCharType="separate"/>
+            </w:r>
+            <w:r>
+              <w:rPr>
+                <w:noProof/>
+                <w:webHidden/>
+              </w:rPr>
+              <w:t>3</w:t>
+            </w:r>
+            <w:r>
+              <w:rPr>
+                <w:noProof/>
+                <w:webHidden/>
+              </w:rPr>
+              <w:fldChar w:fldCharType="end"/>
+            </w:r>
+          </w:hyperlink>
+        </w:p>
+        <w:p>
+          <w:pPr>
+            <w:pStyle w:val="TJ2"/>
+            <w:tabs>
+              <w:tab w:val="right" w:leader="dot" w:pos="9062"/>
+            </w:tabs>
+            <w:rPr>
+              <w:noProof/>
+            </w:rPr>
+          </w:pPr>
+          <w:hyperlink w:anchor="_Toc468055034" w:history="1">
+            <w:r>
+              <w:rPr>
+                <w:rStyle w:val="Hiperhivatkozs"/>
+                <w:noProof/>
+              </w:rPr>
+              <w:t>Biztosított funkciók</w:t>
+            </w:r>
+            <w:r>
+              <w:rPr>
+                <w:noProof/>
+                <w:webHidden/>
+              </w:rPr>
+              <w:tab/>
+            </w:r>
+            <w:r>
+              <w:rPr>
+                <w:noProof/>
+                <w:webHidden/>
+              </w:rPr>
+              <w:fldChar w:fldCharType="begin"/>
+            </w:r>
+            <w:r>
+              <w:rPr>
+                <w:noProof/>
+                <w:webHidden/>
+              </w:rPr>
+              <w:instrText xml:space="preserve"> PAGEREF _Toc468055034 \h </w:instrText>
+            </w:r>
+            <w:r>
+              <w:rPr>
+                <w:noProof/>
+                <w:webHidden/>
+              </w:rPr>
+            </w:r>
+            <w:r>
+              <w:rPr>
+                <w:noProof/>
+                <w:webHidden/>
+              </w:rPr>
+              <w:fldChar w:fldCharType="separate"/>
+            </w:r>
+            <w:r>
+              <w:rPr>
+                <w:noProof/>
+                <w:webHidden/>
+              </w:rPr>
+              <w:t>3</w:t>
+            </w:r>
+            <w:r>
+              <w:rPr>
+                <w:noProof/>
+                <w:webHidden/>
+              </w:rPr>
+              <w:fldChar w:fldCharType="end"/>
+            </w:r>
+          </w:hyperlink>
+        </w:p>
+        <w:p>
+          <w:pPr>
+            <w:pStyle w:val="TJ2"/>
+            <w:tabs>
+              <w:tab w:val="right" w:leader="dot" w:pos="9062"/>
+            </w:tabs>
+            <w:rPr>
+              <w:noProof/>
+            </w:rPr>
+          </w:pPr>
+          <w:hyperlink w:anchor="_Toc468055035" w:history="1">
+            <w:r>
+              <w:rPr>
+                <w:rStyle w:val="Hiperhivatkozs"/>
+                <w:noProof/>
+              </w:rPr>
+              <w:t>Környezet</w:t>
+            </w:r>
+            <w:r>
+              <w:rPr>
+                <w:noProof/>
+                <w:webHidden/>
+              </w:rPr>
+              <w:tab/>
+            </w:r>
+            <w:r>
+              <w:rPr>
+                <w:noProof/>
+                <w:webHidden/>
+              </w:rPr>
+              <w:fldChar w:fldCharType="begin"/>
+            </w:r>
+            <w:r>
+              <w:rPr>
+                <w:noProof/>
+                <w:webHidden/>
+              </w:rPr>
+              <w:instrText xml:space="preserve"> PAGEREF _Toc468055035 \h </w:instrText>
+            </w:r>
+            <w:r>
+              <w:rPr>
+                <w:noProof/>
+                <w:webHidden/>
+              </w:rPr>
+            </w:r>
+            <w:r>
+              <w:rPr>
+                <w:noProof/>
+                <w:webHidden/>
+              </w:rPr>
+              <w:fldChar w:fldCharType="separate"/>
+            </w:r>
+            <w:r>
+              <w:rPr>
+                <w:noProof/>
+                <w:webHidden/>
+              </w:rPr>
+              <w:t>3</w:t>
+            </w:r>
+            <w:r>
+              <w:rPr>
+                <w:noProof/>
+                <w:webHidden/>
+              </w:rPr>
+              <w:fldChar w:fldCharType="end"/>
+            </w:r>
+          </w:hyperlink>
+        </w:p>
+        <w:p>
+          <w:pPr>
+            <w:pStyle w:val="TJ1"/>
+            <w:tabs>
+              <w:tab w:val="right" w:leader="dot" w:pos="9062"/>
+            </w:tabs>
+            <w:rPr>
+              <w:noProof/>
+            </w:rPr>
+          </w:pPr>
+          <w:hyperlink w:anchor="_Toc468055036" w:history="1">
+            <w:r>
+              <w:rPr>
+                <w:rStyle w:val="Hiperhivatkozs"/>
+                <w:noProof/>
+              </w:rPr>
+              <w:t>Megvalósítás</w:t>
+            </w:r>
+            <w:r>
+              <w:rPr>
+                <w:noProof/>
+                <w:webHidden/>
+              </w:rPr>
+              <w:tab/>
+            </w:r>
+            <w:r>
+              <w:rPr>
+                <w:noProof/>
+                <w:webHidden/>
+              </w:rPr>
+              <w:fldChar w:fldCharType="begin"/>
+            </w:r>
+            <w:r>
+              <w:rPr>
+                <w:noProof/>
+                <w:webHidden/>
+              </w:rPr>
+              <w:instrText xml:space="preserve"> PAGEREF _Toc468055036 \h </w:instrText>
+            </w:r>
+            <w:r>
+              <w:rPr>
+                <w:noProof/>
+                <w:webHidden/>
+              </w:rPr>
+            </w:r>
+            <w:r>
+              <w:rPr>
+                <w:noProof/>
+                <w:webHidden/>
+              </w:rPr>
+              <w:fldChar w:fldCharType="separate"/>
+            </w:r>
+            <w:r>
+              <w:rPr>
+                <w:noProof/>
+                <w:webHidden/>
+              </w:rPr>
+              <w:t>4</w:t>
+            </w:r>
+            <w:r>
+              <w:rPr>
+                <w:noProof/>
+                <w:webHidden/>
+              </w:rPr>
+              <w:fldChar w:fldCharType="end"/>
+            </w:r>
+          </w:hyperlink>
+        </w:p>
+        <w:p>
+          <w:pPr>
+            <w:pStyle w:val="TJ2"/>
+            <w:tabs>
+              <w:tab w:val="right" w:leader="dot" w:pos="9062"/>
+            </w:tabs>
+            <w:rPr>
+              <w:noProof/>
+            </w:rPr>
+          </w:pPr>
+          <w:hyperlink w:anchor="_Toc468055037" w:history="1">
+            <w:r>
+              <w:rPr>
+                <w:rStyle w:val="Hiperhivatkozs"/>
+                <w:noProof/>
+              </w:rPr>
+              <w:t>Perzisztencia réteg</w:t>
+            </w:r>
+            <w:r>
+              <w:rPr>
+                <w:noProof/>
+                <w:webHidden/>
+              </w:rPr>
+              <w:tab/>
+            </w:r>
+            <w:r>
+              <w:rPr>
+                <w:noProof/>
+                <w:webHidden/>
+              </w:rPr>
+              <w:fldChar w:fldCharType="begin"/>
+            </w:r>
+            <w:r>
+              <w:rPr>
+                <w:noProof/>
+                <w:webHidden/>
+              </w:rPr>
+              <w:instrText xml:space="preserve"> PAGEREF _Toc468055037 \h </w:instrText>
+            </w:r>
+            <w:r>
+              <w:rPr>
+                <w:noProof/>
+                <w:webHidden/>
+              </w:rPr>
+            </w:r>
+            <w:r>
+              <w:rPr>
+                <w:noProof/>
+                <w:webHidden/>
+              </w:rPr>
+              <w:fldChar w:fldCharType="separate"/>
+            </w:r>
+            <w:r>
+              <w:rPr>
+                <w:noProof/>
+                <w:webHidden/>
+              </w:rPr>
+              <w:t>4</w:t>
+            </w:r>
+            <w:r>
+              <w:rPr>
+                <w:noProof/>
+                <w:webHidden/>
+              </w:rPr>
+              <w:fldChar w:fldCharType="end"/>
+            </w:r>
+          </w:hyperlink>
+        </w:p>
+        <w:p>
+          <w:pPr>
+            <w:pStyle w:val="TJ3"/>
+            <w:tabs>
+              <w:tab w:val="right" w:leader="dot" w:pos="9062"/>
+            </w:tabs>
+            <w:rPr>
+              <w:noProof/>
+            </w:rPr>
+          </w:pPr>
+          <w:hyperlink w:anchor="_Toc468055038" w:history="1">
+            <w:r>
+              <w:rPr>
+                <w:rStyle w:val="Hiperhivatkozs"/>
+                <w:noProof/>
+              </w:rPr>
+              <w:t>Adatbázis réteg</w:t>
+            </w:r>
+            <w:r>
+              <w:rPr>
+                <w:noProof/>
+                <w:webHidden/>
+              </w:rPr>
+              <w:tab/>
+            </w:r>
+            <w:r>
+              <w:rPr>
+                <w:noProof/>
+                <w:webHidden/>
+              </w:rPr>
+              <w:fldChar w:fldCharType="begin"/>
+            </w:r>
+            <w:r>
+              <w:rPr>
+                <w:noProof/>
+                <w:webHidden/>
+              </w:rPr>
+              <w:instrText xml:space="preserve"> PAGEREF _Toc468055038 \h </w:instrText>
+            </w:r>
+            <w:r>
+              <w:rPr>
+                <w:noProof/>
+                <w:webHidden/>
+              </w:rPr>
+            </w:r>
+            <w:r>
+              <w:rPr>
+                <w:noProof/>
+                <w:webHidden/>
+              </w:rPr>
+              <w:fldChar w:fldCharType="separate"/>
+            </w:r>
+            <w:r>
+              <w:rPr>
+                <w:noProof/>
+                <w:webHidden/>
+              </w:rPr>
+              <w:t>4</w:t>
+            </w:r>
+            <w:r>
+              <w:rPr>
+                <w:noProof/>
+                <w:webHidden/>
+              </w:rPr>
+              <w:fldChar w:fldCharType="end"/>
+            </w:r>
+          </w:hyperlink>
+        </w:p>
+        <w:p>
+          <w:pPr>
+            <w:pStyle w:val="TJ3"/>
+            <w:tabs>
+              <w:tab w:val="right" w:leader="dot" w:pos="9062"/>
+            </w:tabs>
+            <w:rPr>
+              <w:noProof/>
+            </w:rPr>
+          </w:pPr>
+          <w:hyperlink w:anchor="_Toc468055039" w:history="1">
+            <w:r>
+              <w:rPr>
+                <w:rStyle w:val="Hiperhivatkozs"/>
+                <w:noProof/>
+              </w:rPr>
+              <w:t>Adathozzáférési réteg</w:t>
+            </w:r>
+            <w:r>
+              <w:rPr>
+                <w:noProof/>
+                <w:webHidden/>
+              </w:rPr>
+              <w:tab/>
+            </w:r>
+            <w:r>
+              <w:rPr>
+                <w:noProof/>
+                <w:webHidden/>
+              </w:rPr>
+              <w:fldChar w:fldCharType="begin"/>
+            </w:r>
+            <w:r>
+              <w:rPr>
+                <w:noProof/>
+                <w:webHidden/>
+              </w:rPr>
+              <w:instrText xml:space="preserve"> PAGEREF _Toc468055039 \h </w:instrText>
+            </w:r>
+            <w:r>
+              <w:rPr>
+                <w:noProof/>
+                <w:webHidden/>
+              </w:rPr>
+            </w:r>
+            <w:r>
+              <w:rPr>
+                <w:noProof/>
+                <w:webHidden/>
+              </w:rPr>
+              <w:fldChar w:fldCharType="separate"/>
+            </w:r>
+            <w:r>
+              <w:rPr>
+                <w:noProof/>
+                <w:webHidden/>
+              </w:rPr>
+              <w:t>5</w:t>
+            </w:r>
+            <w:r>
+              <w:rPr>
+                <w:noProof/>
+                <w:webHidden/>
+              </w:rPr>
+              <w:fldChar w:fldCharType="end"/>
+            </w:r>
+          </w:hyperlink>
+        </w:p>
+        <w:p>
+          <w:pPr>
+            <w:pStyle w:val="TJ2"/>
+            <w:tabs>
+              <w:tab w:val="right" w:leader="dot" w:pos="9062"/>
+            </w:tabs>
+            <w:rPr>
+              <w:noProof/>
+            </w:rPr>
+          </w:pPr>
+          <w:hyperlink w:anchor="_Toc468055040" w:history="1">
+            <w:r>
+              <w:rPr>
+                <w:rStyle w:val="Hiperhivatkozs"/>
+                <w:noProof/>
+              </w:rPr>
+              <w:t>Üzleti intelligencia réteg</w:t>
+            </w:r>
+            <w:r>
+              <w:rPr>
+                <w:noProof/>
+                <w:webHidden/>
+              </w:rPr>
+              <w:tab/>
+            </w:r>
+            <w:r>
+              <w:rPr>
+                <w:noProof/>
+                <w:webHidden/>
+              </w:rPr>
+              <w:fldChar w:fldCharType="begin"/>
+            </w:r>
+            <w:r>
+              <w:rPr>
+                <w:noProof/>
+                <w:webHidden/>
+              </w:rPr>
+              <w:instrText xml:space="preserve"> PAGEREF _Toc468055040 \h </w:instrText>
+            </w:r>
+            <w:r>
+              <w:rPr>
+                <w:noProof/>
+                <w:webHidden/>
+              </w:rPr>
+            </w:r>
+            <w:r>
+              <w:rPr>
+                <w:noProof/>
+                <w:webHidden/>
+              </w:rPr>
+              <w:fldChar w:fldCharType="separate"/>
+            </w:r>
+            <w:r>
+              <w:rPr>
+                <w:noProof/>
+                <w:webHidden/>
+              </w:rPr>
+              <w:t>6</w:t>
+            </w:r>
+            <w:r>
+              <w:rPr>
+                <w:noProof/>
+                <w:webHidden/>
+              </w:rPr>
+              <w:fldChar w:fldCharType="end"/>
+            </w:r>
+          </w:hyperlink>
+        </w:p>
+        <w:p>
+          <w:pPr>
+            <w:pStyle w:val="TJ2"/>
+            <w:tabs>
+              <w:tab w:val="right" w:leader="dot" w:pos="9062"/>
+            </w:tabs>
+            <w:rPr>
+              <w:noProof/>
+            </w:rPr>
+          </w:pPr>
+          <w:hyperlink w:anchor="_Toc468055041" w:history="1">
+            <w:r>
+              <w:rPr>
+                <w:rStyle w:val="Hiperhivatkozs"/>
+                <w:noProof/>
+              </w:rPr>
+              <w:t>Megjelenítési réteg</w:t>
+            </w:r>
+            <w:r>
+              <w:rPr>
+                <w:noProof/>
+                <w:webHidden/>
+              </w:rPr>
+              <w:tab/>
+            </w:r>
+            <w:r>
+              <w:rPr>
+                <w:noProof/>
+                <w:webHidden/>
+              </w:rPr>
+              <w:fldChar w:fldCharType="begin"/>
+            </w:r>
+            <w:r>
+              <w:rPr>
+                <w:noProof/>
+                <w:webHidden/>
+              </w:rPr>
+              <w:instrText xml:space="preserve"> PAGEREF _Toc468055041 \h </w:instrText>
+            </w:r>
+            <w:r>
+              <w:rPr>
+                <w:noProof/>
+                <w:webHidden/>
+              </w:rPr>
+            </w:r>
+            <w:r>
+              <w:rPr>
+                <w:noProof/>
+                <w:webHidden/>
+              </w:rPr>
+              <w:fldChar w:fldCharType="separate"/>
+            </w:r>
+            <w:r>
+              <w:rPr>
+                <w:noProof/>
+                <w:webHidden/>
+              </w:rPr>
+              <w:t>7</w:t>
+            </w:r>
+            <w:r>
+              <w:rPr>
+                <w:noProof/>
+                <w:webHidden/>
+              </w:rPr>
+              <w:fldChar w:fldCharType="end"/>
+            </w:r>
+          </w:hyperlink>
+        </w:p>
+        <w:p>
+          <w:pPr>
+            <w:pStyle w:val="TJ3"/>
+            <w:tabs>
+              <w:tab w:val="right" w:leader="dot" w:pos="9062"/>
+            </w:tabs>
+            <w:rPr>
+              <w:noProof/>
+            </w:rPr>
+          </w:pPr>
+          <w:hyperlink w:anchor="_Toc468055042" w:history="1">
+            <w:r>
+              <w:rPr>
+                <w:rStyle w:val="Hiperhivatkozs"/>
+                <w:noProof/>
+              </w:rPr>
+              <w:t>Főképernyő</w:t>
+            </w:r>
+            <w:r>
+              <w:rPr>
+                <w:noProof/>
+                <w:webHidden/>
+              </w:rPr>
+              <w:tab/>
+            </w:r>
+            <w:r>
+              <w:rPr>
+                <w:noProof/>
+                <w:webHidden/>
+              </w:rPr>
+              <w:fldChar w:fldCharType="begin"/>
+            </w:r>
+            <w:r>
+              <w:rPr>
+                <w:noProof/>
+                <w:webHidden/>
+              </w:rPr>
+              <w:instrText xml:space="preserve"> PAGEREF _Toc468055042 \h </w:instrText>
+            </w:r>
+            <w:r>
+              <w:rPr>
+                <w:noProof/>
+                <w:webHidden/>
+              </w:rPr>
+            </w:r>
+            <w:r>
+              <w:rPr>
+                <w:noProof/>
+                <w:webHidden/>
+              </w:rPr>
+              <w:fldChar w:fldCharType="separate"/>
+            </w:r>
+            <w:r>
+              <w:rPr>
+                <w:noProof/>
+                <w:webHidden/>
+              </w:rPr>
+              <w:t>7</w:t>
+            </w:r>
+            <w:r>
+              <w:rPr>
+                <w:noProof/>
+                <w:webHidden/>
+              </w:rPr>
+              <w:fldChar w:fldCharType="end"/>
+            </w:r>
+          </w:hyperlink>
+        </w:p>
+        <w:p>
+          <w:pPr>
+            <w:pStyle w:val="TJ3"/>
+            <w:tabs>
+              <w:tab w:val="right" w:leader="dot" w:pos="9062"/>
+            </w:tabs>
+            <w:rPr>
+              <w:noProof/>
+            </w:rPr>
+          </w:pPr>
+          <w:hyperlink w:anchor="_Toc468055043" w:history="1">
+            <w:r>
+              <w:rPr>
+                <w:rStyle w:val="Hiperhivatkozs"/>
+                <w:noProof/>
+              </w:rPr>
+              <w:t>Részletező nézet</w:t>
+            </w:r>
+            <w:r>
+              <w:rPr>
+                <w:noProof/>
+                <w:webHidden/>
+              </w:rPr>
+              <w:tab/>
+            </w:r>
+            <w:r>
+              <w:rPr>
+                <w:noProof/>
+                <w:webHidden/>
+              </w:rPr>
+              <w:fldChar w:fldCharType="begin"/>
+            </w:r>
+            <w:r>
+              <w:rPr>
+                <w:noProof/>
+                <w:webHidden/>
+              </w:rPr>
+              <w:instrText xml:space="preserve"> PAGEREF _Toc468055043 \h </w:instrText>
+            </w:r>
+            <w:r>
+              <w:rPr>
+                <w:noProof/>
+                <w:webHidden/>
+              </w:rPr>
+            </w:r>
+            <w:r>
+              <w:rPr>
+                <w:noProof/>
+                <w:webHidden/>
+              </w:rPr>
+              <w:fldChar w:fldCharType="separate"/>
+            </w:r>
+            <w:r>
+              <w:rPr>
+                <w:noProof/>
+                <w:webHidden/>
+              </w:rPr>
+              <w:t>8</w:t>
+            </w:r>
+            <w:r>
+              <w:rPr>
+                <w:noProof/>
+                <w:webHidden/>
+              </w:rPr>
+              <w:fldChar w:fldCharType="end"/>
+            </w:r>
+          </w:hyperlink>
+        </w:p>
+        <w:p>
+          <w:pPr>
+            <w:pStyle w:val="TJ3"/>
+            <w:tabs>
+              <w:tab w:val="right" w:leader="dot" w:pos="9062"/>
+            </w:tabs>
+            <w:rPr>
+              <w:noProof/>
+            </w:rPr>
+          </w:pPr>
+          <w:hyperlink w:anchor="_Toc468055044" w:history="1">
+            <w:r>
+              <w:rPr>
+                <w:rStyle w:val="Hiperhivatkozs"/>
+                <w:noProof/>
+              </w:rPr>
+              <w:t>Receptek megosztása Facebookon</w:t>
+            </w:r>
+            <w:r>
+              <w:rPr>
+                <w:noProof/>
+                <w:webHidden/>
+              </w:rPr>
+              <w:tab/>
+            </w:r>
+            <w:r>
+              <w:rPr>
+                <w:noProof/>
+                <w:webHidden/>
+              </w:rPr>
+              <w:fldChar w:fldCharType="begin"/>
+            </w:r>
+            <w:r>
+              <w:rPr>
+                <w:noProof/>
+                <w:webHidden/>
+              </w:rPr>
+              <w:instrText xml:space="preserve"> PAGEREF _Toc468055044 \h </w:instrText>
+            </w:r>
+            <w:r>
+              <w:rPr>
+                <w:noProof/>
+                <w:webHidden/>
+              </w:rPr>
+            </w:r>
+            <w:r>
+              <w:rPr>
+                <w:noProof/>
+                <w:webHidden/>
+              </w:rPr>
+              <w:fldChar w:fldCharType="separate"/>
+            </w:r>
+            <w:r>
+              <w:rPr>
+                <w:noProof/>
+                <w:webHidden/>
+              </w:rPr>
+              <w:t>8</w:t>
+            </w:r>
+            <w:r>
+              <w:rPr>
+                <w:noProof/>
+                <w:webHidden/>
+              </w:rPr>
+              <w:fldChar w:fldCharType="end"/>
+            </w:r>
+          </w:hyperlink>
+        </w:p>
+        <w:p>
+          <w:pPr>
+            <w:pStyle w:val="TJ3"/>
+            <w:tabs>
+              <w:tab w:val="right" w:leader="dot" w:pos="9062"/>
+            </w:tabs>
+            <w:rPr>
+              <w:noProof/>
+            </w:rPr>
+          </w:pPr>
+          <w:hyperlink w:anchor="_Toc468055045" w:history="1">
+            <w:r>
+              <w:rPr>
+                <w:rStyle w:val="Hiperhivatkozs"/>
+                <w:noProof/>
+              </w:rPr>
+              <w:t>Bejelentkezett felhasználó további funkciói</w:t>
+            </w:r>
+            <w:r>
+              <w:rPr>
+                <w:noProof/>
+                <w:webHidden/>
+              </w:rPr>
+              <w:tab/>
+            </w:r>
+            <w:r>
+              <w:rPr>
+                <w:noProof/>
+                <w:webHidden/>
+              </w:rPr>
+              <w:fldChar w:fldCharType="begin"/>
+            </w:r>
+            <w:r>
+              <w:rPr>
+                <w:noProof/>
+                <w:webHidden/>
+              </w:rPr>
+              <w:instrText xml:space="preserve"> PAGEREF _Toc468055045 \h </w:instrText>
+            </w:r>
+            <w:r>
+              <w:rPr>
+                <w:noProof/>
+                <w:webHidden/>
+              </w:rPr>
+            </w:r>
+            <w:r>
+              <w:rPr>
+                <w:noProof/>
+                <w:webHidden/>
+              </w:rPr>
+              <w:fldChar w:fldCharType="separate"/>
+            </w:r>
+            <w:r>
+              <w:rPr>
+                <w:noProof/>
+                <w:webHidden/>
+              </w:rPr>
+              <w:t>11</w:t>
+            </w:r>
+            <w:r>
+              <w:rPr>
+                <w:noProof/>
+                <w:webHidden/>
+              </w:rPr>
+              <w:fldChar w:fldCharType="end"/>
+            </w:r>
+          </w:hyperlink>
+        </w:p>
+        <w:p>
+          <w:pPr>
+            <w:pStyle w:val="TJ3"/>
+            <w:tabs>
+              <w:tab w:val="right" w:leader="dot" w:pos="9062"/>
+            </w:tabs>
+            <w:rPr>
+              <w:noProof/>
+            </w:rPr>
+          </w:pPr>
+          <w:hyperlink w:anchor="_Toc468055046" w:history="1">
+            <w:r>
+              <w:rPr>
+                <w:rStyle w:val="Hiperhivatkozs"/>
+                <w:noProof/>
+              </w:rPr>
+              <w:t>Megjelenés a kódban</w:t>
+            </w:r>
+            <w:r>
+              <w:rPr>
+                <w:noProof/>
+                <w:webHidden/>
+              </w:rPr>
+              <w:tab/>
+            </w:r>
+            <w:r>
+              <w:rPr>
+                <w:noProof/>
+                <w:webHidden/>
+              </w:rPr>
+              <w:fldChar w:fldCharType="begin"/>
+            </w:r>
+            <w:r>
+              <w:rPr>
+                <w:noProof/>
+                <w:webHidden/>
+              </w:rPr>
+              <w:instrText xml:space="preserve"> PAGEREF _Toc468055046 \h </w:instrText>
+            </w:r>
+            <w:r>
+              <w:rPr>
+                <w:noProof/>
+                <w:webHidden/>
+              </w:rPr>
+            </w:r>
+            <w:r>
+              <w:rPr>
+                <w:noProof/>
+                <w:webHidden/>
+              </w:rPr>
+              <w:fldChar w:fldCharType="separate"/>
+            </w:r>
+            <w:r>
+              <w:rPr>
+                <w:noProof/>
+                <w:webHidden/>
+              </w:rPr>
+              <w:t>11</w:t>
+            </w:r>
+            <w:r>
+              <w:rPr>
+                <w:noProof/>
+                <w:webHidden/>
+              </w:rPr>
+              <w:fldChar w:fldCharType="end"/>
+            </w:r>
+          </w:hyperlink>
+        </w:p>
+        <w:p>
+          <w:pPr>
+            <w:pStyle w:val="TJ1"/>
+            <w:tabs>
+              <w:tab w:val="right" w:leader="dot" w:pos="9062"/>
+            </w:tabs>
+            <w:rPr>
+              <w:noProof/>
+            </w:rPr>
+          </w:pPr>
+          <w:hyperlink w:anchor="_Toc468055047" w:history="1">
+            <w:r>
+              <w:rPr>
+                <w:rStyle w:val="Hiperhivatkozs"/>
+                <w:noProof/>
+              </w:rPr>
+              <w:t>Rendszerkövetelmények és telepítési leírás</w:t>
+            </w:r>
+            <w:r>
+              <w:rPr>
+                <w:noProof/>
+                <w:webHidden/>
+              </w:rPr>
+              <w:tab/>
+            </w:r>
+            <w:r>
+              <w:rPr>
+                <w:noProof/>
+                <w:webHidden/>
+              </w:rPr>
+              <w:fldChar w:fldCharType="begin"/>
+            </w:r>
+            <w:r>
+              <w:rPr>
+                <w:noProof/>
+                <w:webHidden/>
+              </w:rPr>
+              <w:instrText xml:space="preserve"> PAGEREF _Toc468055047 \h </w:instrText>
+            </w:r>
+            <w:r>
+              <w:rPr>
+                <w:noProof/>
+                <w:webHidden/>
+              </w:rPr>
+            </w:r>
+            <w:r>
+              <w:rPr>
+                <w:noProof/>
+                <w:webHidden/>
+              </w:rPr>
+              <w:fldChar w:fldCharType="separate"/>
+            </w:r>
+            <w:r>
+              <w:rPr>
+                <w:noProof/>
+                <w:webHidden/>
+              </w:rPr>
+              <w:t>13</w:t>
+            </w:r>
+            <w:r>
+              <w:rPr>
+                <w:noProof/>
+                <w:webHidden/>
+              </w:rPr>
+              <w:fldChar w:fldCharType="end"/>
+            </w:r>
+          </w:hyperlink>
+        </w:p>
+        <w:p>
+          <w:r>
+            <w:rPr>
+              <w:b/>
+              <w:bCs/>
+            </w:rPr>
+            <w:fldChar w:fldCharType="end"/>
+          </w:r>
+        </w:p>
+      </w:sdtContent>
+    </w:sdt>
     <w:p>
       <w:pPr>
         <w:pStyle w:val="Cmsor1"/>
       </w:pPr>
-    </w:p>
-    <w:p>
-      <w:pPr>
-        <w:pStyle w:val="Cmsor1"/>
-      </w:pPr>
+      <w:bookmarkStart w:id="0" w:name="_Toc468055032"/>
       <w:r>
         <w:lastRenderedPageBreak/>
         <w:t>A rendszer leírása</w:t>
       </w:r>
+      <w:bookmarkEnd w:id="0"/>
     </w:p>
     <w:p>
       <w:pPr>
         <w:pStyle w:val="Cmsor2"/>
       </w:pPr>
+      <w:bookmarkStart w:id="1" w:name="_Toc468055033"/>
       <w:r>
         <w:t>Feladatkiírás</w:t>
       </w:r>
+      <w:bookmarkEnd w:id="1"/>
     </w:p>
     <w:p>
       <w:r>
@@ -67,9 +1199,11 @@
       <w:pPr>
         <w:pStyle w:val="Cmsor2"/>
       </w:pPr>
+      <w:bookmarkStart w:id="2" w:name="_Toc468055034"/>
       <w:r>
         <w:t>Biztosított funkciók</w:t>
       </w:r>
+      <w:bookmarkEnd w:id="2"/>
     </w:p>
     <w:p>
       <w:r>
@@ -115,10 +1249,7 @@
         <w:t xml:space="preserve">Meglevő </w:t>
       </w:r>
       <w:r>
-        <w:t>módosítása</w:t>
-      </w:r>
-      <w:r>
-        <w:t>,</w:t>
+        <w:t>módosítása,</w:t>
       </w:r>
     </w:p>
     <w:p>
@@ -262,22 +1393,18 @@
       <w:pPr>
         <w:pStyle w:val="Cmsor2"/>
       </w:pPr>
+      <w:bookmarkStart w:id="3" w:name="_Toc468055035"/>
       <w:r>
         <w:t>Környezet</w:t>
       </w:r>
+      <w:bookmarkEnd w:id="3"/>
     </w:p>
     <w:p>
       <w:r>
         <w:t>A program futtatás</w:t>
       </w:r>
       <w:r>
-        <w:t xml:space="preserve">a egy vastagkliens alkalmazásként készült el, amely mögött egy adatbázis tárolja el a felhasználó adatait. Az alkalmazásunkat a Windows platformot támogató, </w:t>
-      </w:r>
-      <w:r>
-        <w:t xml:space="preserve">WPF </w:t>
-      </w:r>
-      <w:r>
-        <w:t xml:space="preserve">technológiára alapuló </w:t>
+        <w:t xml:space="preserve">a egy vastagkliens alkalmazásként készült el, amely mögött egy adatbázis tárolja el a felhasználó adatait. Az alkalmazásunkat a Windows platformot támogató, WPF technológiára alapuló </w:t>
       </w:r>
       <w:proofErr w:type="spellStart"/>
       <w:r>
@@ -287,28 +1414,28 @@
       <w:r>
         <w:t xml:space="preserve"> alkalmazásként készítettük el, mely lehetővé teszi a kényelmes és igényes grafikus felhasználói felület kialakítását.</w:t>
       </w:r>
-    </w:p>
-    <w:p>
-      <w:r>
-        <w:t xml:space="preserve">&lt;INSERT DB </w:t>
-      </w:r>
-      <w:proofErr w:type="spellStart"/>
-      <w:r>
-        <w:t>bullshit</w:t>
-      </w:r>
-      <w:proofErr w:type="spellEnd"/>
-      <w:r>
-        <w:t xml:space="preserve"> here&gt;</w:t>
+      <w:r>
+        <w:t xml:space="preserve"> Az adatok tárolására az SQL Server </w:t>
+      </w:r>
+      <w:proofErr w:type="spellStart"/>
+      <w:r>
+        <w:t>Compact</w:t>
+      </w:r>
+      <w:proofErr w:type="spellEnd"/>
+      <w:r>
+        <w:t>-ot használtuk.</w:t>
       </w:r>
     </w:p>
     <w:p>
       <w:pPr>
         <w:pStyle w:val="Cmsor1"/>
       </w:pPr>
+      <w:bookmarkStart w:id="4" w:name="_Toc468055036"/>
       <w:r>
         <w:lastRenderedPageBreak/>
         <w:t>Megvalósítás</w:t>
       </w:r>
+      <w:bookmarkEnd w:id="4"/>
     </w:p>
     <w:p>
       <w:r>
@@ -386,34 +1513,605 @@
     </w:p>
     <w:p>
       <w:pPr>
+        <w:spacing w:line="259" w:lineRule="auto"/>
+        <w:jc w:val="left"/>
+        <w:rPr>
+          <w:rFonts w:asciiTheme="majorHAnsi" w:eastAsiaTheme="majorEastAsia" w:hAnsiTheme="majorHAnsi" w:cstheme="majorBidi"/>
+          <w:b/>
+          <w:sz w:val="28"/>
+          <w:szCs w:val="26"/>
+        </w:rPr>
+      </w:pPr>
+      <w:bookmarkStart w:id="5" w:name="_Toc468055037"/>
+      <w:r>
+        <w:br w:type="page"/>
+      </w:r>
+    </w:p>
+    <w:p>
+      <w:pPr>
         <w:pStyle w:val="Cmsor2"/>
       </w:pPr>
-      <w:proofErr w:type="spellStart"/>
-      <w:r>
+      <w:bookmarkStart w:id="6" w:name="_GoBack"/>
+      <w:bookmarkEnd w:id="6"/>
+      <w:proofErr w:type="spellStart"/>
+      <w:r>
+        <w:lastRenderedPageBreak/>
         <w:t>Perzisztencia</w:t>
       </w:r>
       <w:proofErr w:type="spellEnd"/>
       <w:r>
         <w:t xml:space="preserve"> réteg</w:t>
       </w:r>
-    </w:p>
-    <w:p/>
+      <w:bookmarkEnd w:id="5"/>
+    </w:p>
+    <w:p>
+      <w:pPr>
+        <w:pStyle w:val="Cmsor3"/>
+      </w:pPr>
+      <w:bookmarkStart w:id="7" w:name="_Toc468055038"/>
+      <w:r>
+        <w:t>Adatbázis réteg</w:t>
+      </w:r>
+      <w:bookmarkEnd w:id="7"/>
+    </w:p>
+    <w:p>
+      <w:r>
+        <w:rPr>
+          <w:b/>
+        </w:rPr>
+        <w:t>Célja</w:t>
+      </w:r>
+      <w:r>
+        <w:t xml:space="preserve">: a felhasználó által nyilván tartani kívánt adatok tárolása. </w:t>
+      </w:r>
+    </w:p>
+    <w:p>
+      <w:r>
+        <w:t xml:space="preserve">Az általunk fejlesztett szoftverben az SQL Server </w:t>
+      </w:r>
+      <w:proofErr w:type="spellStart"/>
+      <w:r>
+        <w:t>Compact</w:t>
+      </w:r>
+      <w:proofErr w:type="spellEnd"/>
+      <w:r>
+        <w:t xml:space="preserve"> egy külön komponensként, egy </w:t>
+      </w:r>
+      <w:proofErr w:type="spellStart"/>
+      <w:r>
+        <w:t>NuGet</w:t>
+      </w:r>
+      <w:proofErr w:type="spellEnd"/>
+      <w:r>
+        <w:t xml:space="preserve"> csomag formájában van jelen.</w:t>
+      </w:r>
+    </w:p>
+    <w:p>
+      <w:pPr>
+        <w:keepNext/>
+        <w:jc w:val="center"/>
+      </w:pPr>
+      <w:r>
+        <w:rPr>
+          <w:noProof/>
+          <w:lang w:eastAsia="hu-HU"/>
+        </w:rPr>
+        <w:drawing>
+          <wp:inline distT="0" distB="0" distL="0" distR="0" wp14:anchorId="0AACA801" wp14:editId="1CB5EEA7">
+            <wp:extent cx="5943600" cy="3768725"/>
+            <wp:effectExtent l="0" t="0" r="0" b="3175"/>
+            <wp:docPr id="6" name="Kép 6"/>
+            <wp:cNvGraphicFramePr>
+              <a:graphicFrameLocks xmlns:a="http://schemas.openxmlformats.org/drawingml/2006/main" noChangeAspect="1"/>
+            </wp:cNvGraphicFramePr>
+            <a:graphic xmlns:a="http://schemas.openxmlformats.org/drawingml/2006/main">
+              <a:graphicData uri="http://schemas.openxmlformats.org/drawingml/2006/picture">
+                <pic:pic xmlns:pic="http://schemas.openxmlformats.org/drawingml/2006/picture">
+                  <pic:nvPicPr>
+                    <pic:cNvPr id="1" name=""/>
+                    <pic:cNvPicPr/>
+                  </pic:nvPicPr>
+                  <pic:blipFill>
+                    <a:blip r:embed="rId6"/>
+                    <a:stretch>
+                      <a:fillRect/>
+                    </a:stretch>
+                  </pic:blipFill>
+                  <pic:spPr>
+                    <a:xfrm>
+                      <a:off x="0" y="0"/>
+                      <a:ext cx="5943600" cy="3768725"/>
+                    </a:xfrm>
+                    <a:prstGeom prst="rect">
+                      <a:avLst/>
+                    </a:prstGeom>
+                  </pic:spPr>
+                </pic:pic>
+              </a:graphicData>
+            </a:graphic>
+          </wp:inline>
+        </w:drawing>
+      </w:r>
+    </w:p>
+    <w:p>
+      <w:pPr>
+        <w:pStyle w:val="Cmsor3"/>
+      </w:pPr>
+      <w:bookmarkStart w:id="8" w:name="_Toc468055039"/>
+      <w:r>
+        <w:t>Adathozzáférési réteg</w:t>
+      </w:r>
+      <w:bookmarkEnd w:id="8"/>
+    </w:p>
+    <w:p>
+      <w:r>
+        <w:rPr>
+          <w:b/>
+        </w:rPr>
+        <w:t>Célja</w:t>
+      </w:r>
+      <w:r>
+        <w:t>: az adatbázisban tárolt adatok leképzése(ORM) C# objektumokra, illetve hozzáférés biztosítása az adatbázishoz az adatok manipulálása érdekében.</w:t>
+      </w:r>
+    </w:p>
+    <w:p>
+      <w:r>
+        <w:t xml:space="preserve">Az adathozzáférési réteg alapja a Microsoft </w:t>
+      </w:r>
+      <w:proofErr w:type="spellStart"/>
+      <w:r>
+        <w:t>Entity</w:t>
+      </w:r>
+      <w:proofErr w:type="spellEnd"/>
+      <w:r>
+        <w:t xml:space="preserve"> Framework, ami lehetővé teszi az előbb említett leképzést a relációs adatbázis rekordjai és C# objektumok (ún. entitások) között.</w:t>
+      </w:r>
+    </w:p>
+    <w:p>
+      <w:r>
+        <w:t>Az adathozzáférési réteg fő feladatai a következők:</w:t>
+      </w:r>
+    </w:p>
+    <w:p>
+      <w:pPr>
+        <w:pStyle w:val="Listaszerbekezds"/>
+        <w:numPr>
+          <w:ilvl w:val="0"/>
+          <w:numId w:val="2"/>
+        </w:numPr>
+        <w:jc w:val="left"/>
+      </w:pPr>
+      <w:r>
+        <w:t>A</w:t>
+      </w:r>
+      <w:r>
+        <w:t xml:space="preserve">datbázis létrehozása és feltöltése </w:t>
+      </w:r>
+      <w:r>
+        <w:t>adatokkal</w:t>
+      </w:r>
+    </w:p>
+    <w:p>
+      <w:pPr>
+        <w:pStyle w:val="Listaszerbekezds"/>
+        <w:numPr>
+          <w:ilvl w:val="0"/>
+          <w:numId w:val="2"/>
+        </w:numPr>
+        <w:jc w:val="left"/>
+      </w:pPr>
+      <w:r>
+        <w:t>Hozzáférés biztosítása az adatbázis adataihoz a felsőbb rétegeknek (különösképpen az üzleti logikai rétegnek)</w:t>
+      </w:r>
+    </w:p>
+    <w:p>
+      <w:pPr>
+        <w:pStyle w:val="Listaszerbekezds"/>
+        <w:numPr>
+          <w:ilvl w:val="0"/>
+          <w:numId w:val="2"/>
+        </w:numPr>
+        <w:jc w:val="left"/>
+      </w:pPr>
+      <w:r>
+        <w:t>Az adatbázis tartalmának manipulálása</w:t>
+      </w:r>
+    </w:p>
+    <w:p>
+      <w:r>
+        <w:lastRenderedPageBreak/>
+        <w:t xml:space="preserve">Az adathozzáférési réteg fő osztálya a </w:t>
+      </w:r>
+      <w:proofErr w:type="spellStart"/>
+      <w:r>
+        <w:rPr>
+          <w:b/>
+        </w:rPr>
+        <w:t>CoffeBookContext</w:t>
+      </w:r>
+      <w:proofErr w:type="spellEnd"/>
+      <w:r>
+        <w:t xml:space="preserve"> osztály. Ez az </w:t>
+      </w:r>
+      <w:proofErr w:type="spellStart"/>
+      <w:r>
+        <w:t>Entity</w:t>
+      </w:r>
+      <w:proofErr w:type="spellEnd"/>
+      <w:r>
+        <w:t xml:space="preserve"> Framework </w:t>
+      </w:r>
+      <w:proofErr w:type="spellStart"/>
+      <w:r>
+        <w:t>Code-First</w:t>
+      </w:r>
+      <w:proofErr w:type="spellEnd"/>
+      <w:r>
+        <w:t xml:space="preserve"> technikájával készült, ami tulajdonképp annyit jelent, hogy először a C# osztályok lettek megírva, amikből utána létrejött maga az adatbázis séma . </w:t>
+      </w:r>
+      <w:proofErr w:type="spellStart"/>
+      <w:r>
+        <w:rPr>
+          <w:b/>
+        </w:rPr>
+        <w:t>CoffeBookContext</w:t>
+      </w:r>
+      <w:proofErr w:type="spellEnd"/>
+      <w:r>
+        <w:t xml:space="preserve"> osztályon keresztül lehetséges a hozzáférés az adatbázishoz és ez által magukhoz az adatokhoz.</w:t>
+      </w:r>
+    </w:p>
+    <w:p>
+      <w:r>
+        <w:t>Az adathozzáférési réteg az adatbázis sémájának megfelelően 4 osztályt tartalmaz, melyek az egyes tábláknak feleltethetők meg.</w:t>
+      </w:r>
+    </w:p>
+    <w:p>
+      <w:r>
+        <w:t xml:space="preserve">A </w:t>
+      </w:r>
+      <w:proofErr w:type="spellStart"/>
+      <w:r>
+        <w:rPr>
+          <w:b/>
+        </w:rPr>
+        <w:t>Coffee</w:t>
+      </w:r>
+      <w:proofErr w:type="spellEnd"/>
+      <w:r>
+        <w:t xml:space="preserve"> osztály a kávék adatainak tárolását teszi lehetővé, ami jelen esetben a kávétípus nevét, leírását illetve egy képet tartalmaz. </w:t>
+      </w:r>
+    </w:p>
+    <w:p>
+      <w:r>
+        <w:t xml:space="preserve">A </w:t>
+      </w:r>
+      <w:r>
+        <w:rPr>
+          <w:b/>
+        </w:rPr>
+        <w:t>Recipe</w:t>
+      </w:r>
+      <w:r>
+        <w:t xml:space="preserve"> entitás az egyes kávékhoz tartozó receptek adatait tartja nyilván. Minden receptnek van egy egyedi neve és kávétípusa, ami a recept alapját képző kávétípus. Tartalmazza még továbbá a recept leírását és egy képet.</w:t>
+      </w:r>
+    </w:p>
+    <w:p>
+      <w:r>
+        <w:t xml:space="preserve">A </w:t>
+      </w:r>
+      <w:proofErr w:type="spellStart"/>
+      <w:r>
+        <w:rPr>
+          <w:b/>
+        </w:rPr>
+        <w:t>RecipeBook</w:t>
+      </w:r>
+      <w:proofErr w:type="spellEnd"/>
+      <w:r>
+        <w:t xml:space="preserve"> osztály a felhasználók összegyűjtött receptjeit tárolja receptkönyvek formájában. A tárolt recepteken kívül rendelkezik még egy névvel és leírással.</w:t>
+      </w:r>
+    </w:p>
+    <w:p>
+      <w:r>
+        <w:t xml:space="preserve">A </w:t>
+      </w:r>
+      <w:proofErr w:type="spellStart"/>
+      <w:r>
+        <w:rPr>
+          <w:b/>
+        </w:rPr>
+        <w:t>User</w:t>
+      </w:r>
+      <w:proofErr w:type="spellEnd"/>
+      <w:r>
+        <w:t xml:space="preserve"> entitás a felhasználók adatait tárolja: a bejelentkezéshez szükséges felhasználónevet és jelszót, továbbá a felhasználó által létrehozott receptkönyveket.</w:t>
+      </w:r>
+    </w:p>
+    <w:p>
+      <w:r>
+        <w:t xml:space="preserve">Az adathozzáférési rétegben az adatokhoz való hozzáférés és azok manipulálása tehát a fenti 4 entitás és a </w:t>
+      </w:r>
+      <w:proofErr w:type="spellStart"/>
+      <w:r>
+        <w:t>CoffeBookContext</w:t>
+      </w:r>
+      <w:proofErr w:type="spellEnd"/>
+      <w:r>
+        <w:t xml:space="preserve"> osztály segítségével lehetséges. Lehetőség van mind a négy entitás esetén:</w:t>
+      </w:r>
+    </w:p>
+    <w:p>
+      <w:pPr>
+        <w:pStyle w:val="Listaszerbekezds"/>
+        <w:numPr>
+          <w:ilvl w:val="0"/>
+          <w:numId w:val="3"/>
+        </w:numPr>
+      </w:pPr>
+      <w:r>
+        <w:t>Új entitás létrehozására és annak az adatbázishoz adására</w:t>
+      </w:r>
+    </w:p>
+    <w:p>
+      <w:pPr>
+        <w:pStyle w:val="Listaszerbekezds"/>
+        <w:numPr>
+          <w:ilvl w:val="0"/>
+          <w:numId w:val="3"/>
+        </w:numPr>
+      </w:pPr>
+      <w:r>
+        <w:t>Entitás adatainak lekérdezésére</w:t>
+      </w:r>
+    </w:p>
+    <w:p>
+      <w:pPr>
+        <w:pStyle w:val="Listaszerbekezds"/>
+        <w:numPr>
+          <w:ilvl w:val="0"/>
+          <w:numId w:val="3"/>
+        </w:numPr>
+      </w:pPr>
+      <w:r>
+        <w:t>Létező entitás adatainak módosítására</w:t>
+      </w:r>
+    </w:p>
+    <w:p>
+      <w:pPr>
+        <w:pStyle w:val="Listaszerbekezds"/>
+        <w:numPr>
+          <w:ilvl w:val="0"/>
+          <w:numId w:val="3"/>
+        </w:numPr>
+      </w:pPr>
+      <w:r>
+        <w:t>Entitás törlésére és az általa képviselt bejegyzés adatbázisból való eltávolítására</w:t>
+      </w:r>
+    </w:p>
     <w:p>
       <w:pPr>
         <w:pStyle w:val="Cmsor2"/>
       </w:pPr>
+      <w:bookmarkStart w:id="9" w:name="_Toc468055040"/>
       <w:r>
         <w:t>Üzleti intelligencia réteg</w:t>
       </w:r>
-    </w:p>
-    <w:p/>
+      <w:bookmarkEnd w:id="9"/>
+    </w:p>
+    <w:p>
+      <w:r>
+        <w:rPr>
+          <w:b/>
+        </w:rPr>
+        <w:t>Célja</w:t>
+      </w:r>
+      <w:r>
+        <w:t>: az adatelérési réteg által szolgáltatott adatokat az adatbázistól független formában továbbítani a felsőbb rétegeknek (főként a grafikus felhasználói felületnek).</w:t>
+      </w:r>
+    </w:p>
+    <w:p>
+      <w:r>
+        <w:t xml:space="preserve">Az üzleti logikai réteg az adatelérési rétegre épül. Annak érdekében, hogy az üzleti logikai réteget használó más rétegek ne függjenek az adatátviteli rétegtől az üzleti logikai rétegben az egyes entitások adatainak továbbítására létre lettek hozva úgynevezett DTO (Data </w:t>
+      </w:r>
+      <w:proofErr w:type="spellStart"/>
+      <w:r>
+        <w:t>Transfer</w:t>
+      </w:r>
+      <w:proofErr w:type="spellEnd"/>
+      <w:r>
+        <w:t xml:space="preserve"> </w:t>
+      </w:r>
+      <w:proofErr w:type="spellStart"/>
+      <w:r>
+        <w:t>Object</w:t>
+      </w:r>
+      <w:proofErr w:type="spellEnd"/>
+      <w:r>
+        <w:t xml:space="preserve">) osztályok. Ezek tulajdonképpen elfedik az entitásokat, ezzel lehetővé téve azt, hogy az üzleti logikai réteget használó felsőbb rétegek csak tőle függjenek és az alsóbb rétegektől már ne. Ezek a DTO osztályok a </w:t>
+      </w:r>
+      <w:proofErr w:type="spellStart"/>
+      <w:r>
+        <w:rPr>
+          <w:b/>
+        </w:rPr>
+        <w:t>CoffeeDto</w:t>
+      </w:r>
+      <w:proofErr w:type="spellEnd"/>
+      <w:r>
+        <w:t xml:space="preserve">, </w:t>
+      </w:r>
+      <w:proofErr w:type="spellStart"/>
+      <w:r>
+        <w:rPr>
+          <w:b/>
+        </w:rPr>
+        <w:t>RecipeDto</w:t>
+      </w:r>
+      <w:proofErr w:type="spellEnd"/>
+      <w:r>
+        <w:t xml:space="preserve">, </w:t>
+      </w:r>
+      <w:proofErr w:type="spellStart"/>
+      <w:r>
+        <w:rPr>
+          <w:b/>
+        </w:rPr>
+        <w:t>RecipeBookDto</w:t>
+      </w:r>
+      <w:proofErr w:type="spellEnd"/>
+      <w:r>
+        <w:t xml:space="preserve"> és </w:t>
+      </w:r>
+      <w:proofErr w:type="spellStart"/>
+      <w:r>
+        <w:rPr>
+          <w:b/>
+        </w:rPr>
+        <w:t>UserDto</w:t>
+      </w:r>
+      <w:proofErr w:type="spellEnd"/>
+      <w:r>
+        <w:t xml:space="preserve">. Az általuk tartalmazott adat megegyezik a megfelelő entitások </w:t>
+      </w:r>
+      <w:r>
+        <w:lastRenderedPageBreak/>
+        <w:t xml:space="preserve">adattartalmával, viszont már nem az </w:t>
+      </w:r>
+      <w:proofErr w:type="spellStart"/>
+      <w:r>
+        <w:t>Entity</w:t>
+      </w:r>
+      <w:proofErr w:type="spellEnd"/>
+      <w:r>
+        <w:t xml:space="preserve"> Framework beépített struktúráit használják, ami a megfelelő leképzéshez szükséges, hanem már a .NET keretrendszerbe beépített struktúrákat.</w:t>
+      </w:r>
+    </w:p>
+    <w:p>
+      <w:r>
+        <w:t xml:space="preserve">Az </w:t>
+      </w:r>
+      <w:proofErr w:type="spellStart"/>
+      <w:r>
+        <w:t>üzlezi</w:t>
+      </w:r>
+      <w:proofErr w:type="spellEnd"/>
+      <w:r>
+        <w:t xml:space="preserve"> logikai réteg két fő komponense az </w:t>
+      </w:r>
+      <w:proofErr w:type="spellStart"/>
+      <w:r>
+        <w:rPr>
+          <w:b/>
+        </w:rPr>
+        <w:t>IDbHandler</w:t>
+      </w:r>
+      <w:proofErr w:type="spellEnd"/>
+      <w:r>
+        <w:t xml:space="preserve"> és az </w:t>
+      </w:r>
+      <w:proofErr w:type="spellStart"/>
+      <w:r>
+        <w:rPr>
+          <w:b/>
+        </w:rPr>
+        <w:t>IDbHandlerFactory</w:t>
+      </w:r>
+      <w:proofErr w:type="spellEnd"/>
+      <w:r>
+        <w:t xml:space="preserve"> interfészek. Ezek egy egységes felületet nyújtanak az üzleti logikai réteg funkcióinak eléréséhez.</w:t>
+      </w:r>
+    </w:p>
+    <w:p>
+      <w:r>
+        <w:t xml:space="preserve">Az </w:t>
+      </w:r>
+      <w:proofErr w:type="spellStart"/>
+      <w:r>
+        <w:rPr>
+          <w:b/>
+        </w:rPr>
+        <w:t>IDbHandler</w:t>
+      </w:r>
+      <w:proofErr w:type="spellEnd"/>
+      <w:r>
+        <w:t xml:space="preserve"> interfész lehetővé teszi az adatbázis bejegyzéseinek manipulálását, illetve tartalmazza az alkalmazás funkcióihoz szükséges metódusokat, mint például recept hozzáadása receptkönyvhöz. Az ezt az interfészt megvalósító osztály nyújtja üzleti logikai réteg által elérhető funkciókat.</w:t>
+      </w:r>
+    </w:p>
+    <w:p>
+      <w:pPr>
+        <w:rPr>
+          <w:rFonts w:asciiTheme="majorHAnsi" w:eastAsiaTheme="majorEastAsia" w:hAnsiTheme="majorHAnsi" w:cstheme="majorBidi"/>
+          <w:sz w:val="26"/>
+          <w:szCs w:val="26"/>
+        </w:rPr>
+      </w:pPr>
+      <w:r>
+        <w:t xml:space="preserve">Az </w:t>
+      </w:r>
+      <w:proofErr w:type="spellStart"/>
+      <w:r>
+        <w:rPr>
+          <w:b/>
+        </w:rPr>
+        <w:t>IDbHandlerFactory</w:t>
+      </w:r>
+      <w:proofErr w:type="spellEnd"/>
+      <w:r>
+        <w:t xml:space="preserve"> mint a neve is mutatja egy </w:t>
+      </w:r>
+      <w:proofErr w:type="spellStart"/>
+      <w:r>
+        <w:t>factory</w:t>
+      </w:r>
+      <w:proofErr w:type="spellEnd"/>
+      <w:r>
+        <w:t xml:space="preserve"> interfész, egyetlen feladata az </w:t>
+      </w:r>
+      <w:proofErr w:type="spellStart"/>
+      <w:r>
+        <w:rPr>
+          <w:b/>
+        </w:rPr>
+        <w:t>IDbHandler</w:t>
+      </w:r>
+      <w:proofErr w:type="spellEnd"/>
+      <w:r>
+        <w:t xml:space="preserve"> interfészt megvalósító, épp használt implementációnak a legyártása. Ennek az interfésznek az implementációja van használva a megjelenítési rétegben, ezen keresztül vannak használva az üzleti logikai réteg funkciói.</w:t>
+      </w:r>
+    </w:p>
     <w:p>
       <w:pPr>
         <w:pStyle w:val="Cmsor2"/>
       </w:pPr>
+      <w:bookmarkStart w:id="10" w:name="_Toc468055041"/>
       <w:r>
         <w:t>Megjelenítési réteg</w:t>
       </w:r>
+      <w:bookmarkEnd w:id="10"/>
+    </w:p>
+    <w:p>
+      <w:r>
+        <w:rPr>
+          <w:b/>
+        </w:rPr>
+        <w:t xml:space="preserve">Célja: </w:t>
+      </w:r>
+      <w:r>
+        <w:t>Felhasználói felület biztosítása a funkciók használatához.</w:t>
+      </w:r>
+    </w:p>
+    <w:p>
+      <w:pPr>
+        <w:pStyle w:val="Cmsor3"/>
+      </w:pPr>
+      <w:bookmarkStart w:id="11" w:name="_Toc468055042"/>
+      <w:proofErr w:type="spellStart"/>
+      <w:r>
+        <w:t>Főképernyő</w:t>
+      </w:r>
+      <w:bookmarkEnd w:id="11"/>
+      <w:proofErr w:type="spellEnd"/>
     </w:p>
     <w:p>
       <w:r>
@@ -461,6 +2159,9 @@
       </w:r>
     </w:p>
     <w:p>
+      <w:pPr>
+        <w:jc w:val="center"/>
+      </w:pPr>
       <w:r>
         <w:rPr>
           <w:noProof/>
@@ -483,7 +2184,7 @@
                     <pic:cNvPicPr/>
                   </pic:nvPicPr>
                   <pic:blipFill>
-                    <a:blip r:embed="rId5"/>
+                    <a:blip r:embed="rId7"/>
                     <a:stretch>
                       <a:fillRect/>
                     </a:stretch>
@@ -505,49 +2206,14 @@
       </w:r>
     </w:p>
     <w:p>
-      <w:r>
-        <w:t xml:space="preserve">Valamely recept vagy kávé kiválasztásakor vagy új felvételekor a jobb oldalon feltűnik egy </w:t>
-      </w:r>
-      <w:proofErr w:type="spellStart"/>
-      <w:r>
-        <w:t>Properties</w:t>
-      </w:r>
-      <w:proofErr w:type="spellEnd"/>
-      <w:r>
-        <w:t xml:space="preserve"> felület, amely minden részletét megjeleníti, és szerkeszthetővé teszi. Receptek esetén lehetőség van a recept nevének, leírásának, valamint a kávé típusának megadására és módosítására, míg kávék esetén a kávétípus nevének megadására. Módosítások mentésére a ’</w:t>
-      </w:r>
-      <w:proofErr w:type="spellStart"/>
-      <w:r>
-        <w:t>Done</w:t>
-      </w:r>
-      <w:proofErr w:type="spellEnd"/>
-      <w:r>
-        <w:t>’ feliratú gombra kell kattintani, Módosítások elvetésére a ’</w:t>
-      </w:r>
-      <w:proofErr w:type="spellStart"/>
-      <w:r>
-        <w:t>Close</w:t>
-      </w:r>
-      <w:proofErr w:type="spellEnd"/>
-      <w:r>
-        <w:t>’ feliratú gomb ad módot. Továbbá lehetőség van a kiválasztott elem törlésére a ’</w:t>
-      </w:r>
-      <w:proofErr w:type="spellStart"/>
-      <w:r>
-        <w:t>Delete</w:t>
-      </w:r>
-      <w:proofErr w:type="spellEnd"/>
-      <w:r>
-        <w:t>’ gombbal, valamint annak megosztására a ’</w:t>
-      </w:r>
-      <w:proofErr w:type="spellStart"/>
-      <w:r>
-        <w:t>Share</w:t>
-      </w:r>
-      <w:proofErr w:type="spellEnd"/>
-      <w:r>
-        <w:t>’ gombbal.</w:t>
-      </w:r>
+      <w:pPr>
+        <w:pStyle w:val="Cmsor3"/>
+      </w:pPr>
+      <w:bookmarkStart w:id="12" w:name="_Toc468055043"/>
+      <w:r>
+        <w:t>Részletező nézet</w:t>
+      </w:r>
+      <w:bookmarkEnd w:id="12"/>
     </w:p>
     <w:p>
       <w:r>
@@ -555,11 +2221,18 @@
           <w:noProof/>
           <w:lang w:eastAsia="hu-HU"/>
         </w:rPr>
-        <w:lastRenderedPageBreak/>
         <w:drawing>
-          <wp:inline distT="0" distB="0" distL="0" distR="0" wp14:anchorId="17431ACC" wp14:editId="0A87C99E">
-            <wp:extent cx="5760720" cy="4726305"/>
+          <wp:anchor distT="0" distB="0" distL="114300" distR="114300" simplePos="0" relativeHeight="251658240" behindDoc="0" locked="0" layoutInCell="1" allowOverlap="1">
+            <wp:simplePos x="0" y="0"/>
+            <wp:positionH relativeFrom="margin">
+              <wp:align>right</wp:align>
+            </wp:positionH>
+            <wp:positionV relativeFrom="paragraph">
+              <wp:posOffset>5080</wp:posOffset>
+            </wp:positionV>
+            <wp:extent cx="2289175" cy="2362200"/>
             <wp:effectExtent l="0" t="0" r="0" b="0"/>
+            <wp:wrapSquare wrapText="bothSides"/>
             <wp:docPr id="2" name="Kép 2"/>
             <wp:cNvGraphicFramePr>
               <a:graphicFrameLocks xmlns:a="http://schemas.openxmlformats.org/drawingml/2006/main" noChangeAspect="1"/>
@@ -571,8 +2244,247 @@
                     <pic:cNvPr id="1" name=""/>
                     <pic:cNvPicPr/>
                   </pic:nvPicPr>
+                  <pic:blipFill rotWithShape="1">
+                    <a:blip r:embed="rId8">
+                      <a:extLst>
+                        <a:ext uri="{28A0092B-C50C-407E-A947-70E740481C1C}">
+                          <a14:useLocalDpi xmlns:a14="http://schemas.microsoft.com/office/drawing/2010/main" val="0"/>
+                        </a:ext>
+                      </a:extLst>
+                    </a:blip>
+                    <a:srcRect l="61266" t="3733" b="47550"/>
+                    <a:stretch/>
+                  </pic:blipFill>
+                  <pic:spPr bwMode="auto">
+                    <a:xfrm>
+                      <a:off x="0" y="0"/>
+                      <a:ext cx="2289175" cy="2362200"/>
+                    </a:xfrm>
+                    <a:prstGeom prst="rect">
+                      <a:avLst/>
+                    </a:prstGeom>
+                    <a:ln>
+                      <a:noFill/>
+                    </a:ln>
+                    <a:extLst>
+                      <a:ext uri="{53640926-AAD7-44D8-BBD7-CCE9431645EC}">
+                        <a14:shadowObscured xmlns:a14="http://schemas.microsoft.com/office/drawing/2010/main"/>
+                      </a:ext>
+                    </a:extLst>
+                  </pic:spPr>
+                </pic:pic>
+              </a:graphicData>
+            </a:graphic>
+            <wp14:sizeRelH relativeFrom="margin">
+              <wp14:pctWidth>0</wp14:pctWidth>
+            </wp14:sizeRelH>
+            <wp14:sizeRelV relativeFrom="margin">
+              <wp14:pctHeight>0</wp14:pctHeight>
+            </wp14:sizeRelV>
+          </wp:anchor>
+        </w:drawing>
+      </w:r>
+      <w:r>
+        <w:t xml:space="preserve">Valamely recept vagy kávé kiválasztásakor vagy új felvételekor a jobb oldalon feltűnik egy </w:t>
+      </w:r>
+      <w:proofErr w:type="spellStart"/>
+      <w:r>
+        <w:t>Properties</w:t>
+      </w:r>
+      <w:proofErr w:type="spellEnd"/>
+      <w:r>
+        <w:t xml:space="preserve"> felület, amely minden részletét megjeleníti, és szerkeszthetővé teszi. Receptek esetén lehetőség van a recept nevének, leírásának, valamint a kávé típusának megadására és módosítására, míg kávék esetén a kávétípus nevének megadására. Módosítások mentésére a ’</w:t>
+      </w:r>
+      <w:proofErr w:type="spellStart"/>
+      <w:r>
+        <w:t>Done</w:t>
+      </w:r>
+      <w:proofErr w:type="spellEnd"/>
+      <w:r>
+        <w:t>’ feliratú gombra kell kattintani, Módosítások elvetésére a ’</w:t>
+      </w:r>
+      <w:proofErr w:type="spellStart"/>
+      <w:r>
+        <w:t>Close</w:t>
+      </w:r>
+      <w:proofErr w:type="spellEnd"/>
+      <w:r>
+        <w:t>’ feliratú gomb ad módot. Továbbá lehetőség van a kiválasztott elem törlésére a ’</w:t>
+      </w:r>
+      <w:proofErr w:type="spellStart"/>
+      <w:r>
+        <w:t>Delete</w:t>
+      </w:r>
+      <w:proofErr w:type="spellEnd"/>
+      <w:r>
+        <w:t>’ gombbal, valamint</w:t>
+      </w:r>
+      <w:r>
+        <w:t xml:space="preserve"> receptek esetén mód van annak</w:t>
+      </w:r>
+      <w:r>
+        <w:t xml:space="preserve"> megosztására </w:t>
+      </w:r>
+      <w:r>
+        <w:t xml:space="preserve">is </w:t>
+      </w:r>
+      <w:r>
+        <w:t>a ’</w:t>
+      </w:r>
+      <w:proofErr w:type="spellStart"/>
+      <w:r>
+        <w:t>Share</w:t>
+      </w:r>
+      <w:proofErr w:type="spellEnd"/>
+      <w:r>
+        <w:t>’ gombbal.</w:t>
+      </w:r>
+    </w:p>
+    <w:p>
+      <w:pPr>
+        <w:pStyle w:val="Cmsor3"/>
+      </w:pPr>
+      <w:bookmarkStart w:id="13" w:name="_Toc468055044"/>
+      <w:r>
+        <w:t>Receptek megosztása Facebookon</w:t>
+      </w:r>
+      <w:bookmarkEnd w:id="13"/>
+    </w:p>
+    <w:p>
+      <w:r>
+        <w:t xml:space="preserve">Az alkalmazás lehetőséget ad receptek megosztására a Facebook nevű közösségi oldalon. Ez a funkció az után érhető el, hogy a felhasználó a bal egérgomb egy kattintásával kiválasztott egy receptet. Ekkor </w:t>
+      </w:r>
+      <w:r>
+        <w:lastRenderedPageBreak/>
+        <w:t xml:space="preserve">megjelenik a kiválasztott recept adatait megjelenítő és módosítását lehetővé tévő oldalsáv a </w:t>
+      </w:r>
+      <w:proofErr w:type="spellStart"/>
+      <w:r>
+        <w:t>főablak</w:t>
+      </w:r>
+      <w:proofErr w:type="spellEnd"/>
+      <w:r>
+        <w:t xml:space="preserve"> jobb oldalán. A megosztás funkció a </w:t>
+      </w:r>
+      <w:proofErr w:type="spellStart"/>
+      <w:r>
+        <w:rPr>
+          <w:b/>
+        </w:rPr>
+        <w:t>Share</w:t>
+      </w:r>
+      <w:proofErr w:type="spellEnd"/>
+      <w:r>
+        <w:t xml:space="preserve"> gombra való kattintással érhető el.</w:t>
+      </w:r>
+    </w:p>
+    <w:p>
+      <w:pPr>
+        <w:jc w:val="center"/>
+      </w:pPr>
+      <w:r>
+        <w:rPr>
+          <w:noProof/>
+          <w:lang w:eastAsia="hu-HU"/>
+        </w:rPr>
+        <w:drawing>
+          <wp:inline distT="0" distB="0" distL="0" distR="0" wp14:anchorId="30301B75" wp14:editId="409A2EA5">
+            <wp:extent cx="5943600" cy="4495800"/>
+            <wp:effectExtent l="0" t="0" r="0" b="0"/>
+            <wp:docPr id="7" name="Kép 7" descr="C:\Users\Bali\AppData\Local\Microsoft\Windows\INetCache\Content.Word\sharebutton.png"/>
+            <wp:cNvGraphicFramePr>
+              <a:graphicFrameLocks xmlns:a="http://schemas.openxmlformats.org/drawingml/2006/main" noChangeAspect="1"/>
+            </wp:cNvGraphicFramePr>
+            <a:graphic xmlns:a="http://schemas.openxmlformats.org/drawingml/2006/main">
+              <a:graphicData uri="http://schemas.openxmlformats.org/drawingml/2006/picture">
+                <pic:pic xmlns:pic="http://schemas.openxmlformats.org/drawingml/2006/picture">
+                  <pic:nvPicPr>
+                    <pic:cNvPr id="0" name="Picture 3" descr="C:\Users\Bali\AppData\Local\Microsoft\Windows\INetCache\Content.Word\sharebutton.png"/>
+                    <pic:cNvPicPr>
+                      <a:picLocks noChangeAspect="1" noChangeArrowheads="1"/>
+                    </pic:cNvPicPr>
+                  </pic:nvPicPr>
                   <pic:blipFill>
-                    <a:blip r:embed="rId6"/>
+                    <a:blip r:embed="rId9">
+                      <a:extLst>
+                        <a:ext uri="{28A0092B-C50C-407E-A947-70E740481C1C}">
+                          <a14:useLocalDpi xmlns:a14="http://schemas.microsoft.com/office/drawing/2010/main" val="0"/>
+                        </a:ext>
+                      </a:extLst>
+                    </a:blip>
+                    <a:srcRect/>
+                    <a:stretch>
+                      <a:fillRect/>
+                    </a:stretch>
+                  </pic:blipFill>
+                  <pic:spPr bwMode="auto">
+                    <a:xfrm>
+                      <a:off x="0" y="0"/>
+                      <a:ext cx="5943600" cy="4495800"/>
+                    </a:xfrm>
+                    <a:prstGeom prst="rect">
+                      <a:avLst/>
+                    </a:prstGeom>
+                    <a:noFill/>
+                    <a:ln>
+                      <a:noFill/>
+                    </a:ln>
+                  </pic:spPr>
+                </pic:pic>
+              </a:graphicData>
+            </a:graphic>
+          </wp:inline>
+        </w:drawing>
+      </w:r>
+    </w:p>
+    <w:p>
+      <w:r>
+        <w:t xml:space="preserve">A gombra való kattintás után előjön a </w:t>
+      </w:r>
+      <w:proofErr w:type="spellStart"/>
+      <w:r>
+        <w:t>Facebookos</w:t>
+      </w:r>
+      <w:proofErr w:type="spellEnd"/>
+      <w:r>
+        <w:t xml:space="preserve"> bejelentkezést lehetővé tévő ablak. Itt a felhasználó megadhatja a </w:t>
+      </w:r>
+      <w:proofErr w:type="spellStart"/>
+      <w:r>
+        <w:t>Facebookos</w:t>
+      </w:r>
+      <w:proofErr w:type="spellEnd"/>
+      <w:r>
+        <w:t xml:space="preserve"> bejelentkezési adatait. A sikeres bejelentkezésről egy dialógusablak tájékoztatja a felhasználót.</w:t>
+      </w:r>
+    </w:p>
+    <w:p>
+      <w:pPr>
+        <w:jc w:val="center"/>
+      </w:pPr>
+      <w:r>
+        <w:rPr>
+          <w:noProof/>
+          <w:lang w:eastAsia="hu-HU"/>
+        </w:rPr>
+        <w:lastRenderedPageBreak/>
+        <w:drawing>
+          <wp:inline distT="0" distB="0" distL="0" distR="0" wp14:anchorId="75FC534B" wp14:editId="6C145EE7">
+            <wp:extent cx="5400675" cy="3800475"/>
+            <wp:effectExtent l="0" t="0" r="9525" b="9525"/>
+            <wp:docPr id="3" name="Kép 3"/>
+            <wp:cNvGraphicFramePr>
+              <a:graphicFrameLocks xmlns:a="http://schemas.openxmlformats.org/drawingml/2006/main" noChangeAspect="1"/>
+            </wp:cNvGraphicFramePr>
+            <a:graphic xmlns:a="http://schemas.openxmlformats.org/drawingml/2006/main">
+              <a:graphicData uri="http://schemas.openxmlformats.org/drawingml/2006/picture">
+                <pic:pic xmlns:pic="http://schemas.openxmlformats.org/drawingml/2006/picture">
+                  <pic:nvPicPr>
+                    <pic:cNvPr id="1" name=""/>
+                    <pic:cNvPicPr/>
+                  </pic:nvPicPr>
+                  <pic:blipFill>
+                    <a:blip r:embed="rId10"/>
                     <a:stretch>
                       <a:fillRect/>
                     </a:stretch>
@@ -580,7 +2492,7 @@
                   <pic:spPr>
                     <a:xfrm>
                       <a:off x="0" y="0"/>
-                      <a:ext cx="5760720" cy="4726305"/>
+                      <a:ext cx="5400675" cy="3800475"/>
                     </a:xfrm>
                     <a:prstGeom prst="rect">
                       <a:avLst/>
@@ -594,10 +2506,523 @@
       </w:r>
     </w:p>
     <w:p>
-      <w:bookmarkStart w:id="0" w:name="_GoBack"/>
-      <w:bookmarkEnd w:id="0"/>
-    </w:p>
-    <w:p/>
+      <w:pPr>
+        <w:jc w:val="center"/>
+      </w:pPr>
+      <w:r>
+        <w:rPr>
+          <w:noProof/>
+          <w:lang w:eastAsia="hu-HU"/>
+        </w:rPr>
+        <w:drawing>
+          <wp:inline distT="0" distB="0" distL="0" distR="0" wp14:anchorId="6489AB18" wp14:editId="10759635">
+            <wp:extent cx="3800475" cy="1409700"/>
+            <wp:effectExtent l="0" t="0" r="9525" b="0"/>
+            <wp:docPr id="4" name="Kép 4"/>
+            <wp:cNvGraphicFramePr>
+              <a:graphicFrameLocks xmlns:a="http://schemas.openxmlformats.org/drawingml/2006/main" noChangeAspect="1"/>
+            </wp:cNvGraphicFramePr>
+            <a:graphic xmlns:a="http://schemas.openxmlformats.org/drawingml/2006/main">
+              <a:graphicData uri="http://schemas.openxmlformats.org/drawingml/2006/picture">
+                <pic:pic xmlns:pic="http://schemas.openxmlformats.org/drawingml/2006/picture">
+                  <pic:nvPicPr>
+                    <pic:cNvPr id="1" name=""/>
+                    <pic:cNvPicPr/>
+                  </pic:nvPicPr>
+                  <pic:blipFill>
+                    <a:blip r:embed="rId11"/>
+                    <a:stretch>
+                      <a:fillRect/>
+                    </a:stretch>
+                  </pic:blipFill>
+                  <pic:spPr>
+                    <a:xfrm>
+                      <a:off x="0" y="0"/>
+                      <a:ext cx="3800475" cy="1409700"/>
+                    </a:xfrm>
+                    <a:prstGeom prst="rect">
+                      <a:avLst/>
+                    </a:prstGeom>
+                  </pic:spPr>
+                </pic:pic>
+              </a:graphicData>
+            </a:graphic>
+          </wp:inline>
+        </w:drawing>
+      </w:r>
+    </w:p>
+    <w:p>
+      <w:r>
+        <w:t xml:space="preserve">A bejelentkezés után az alkalmazás </w:t>
+      </w:r>
+      <w:proofErr w:type="spellStart"/>
+      <w:r>
+        <w:t>megjegyzi</w:t>
+      </w:r>
+      <w:proofErr w:type="spellEnd"/>
+      <w:r>
+        <w:t xml:space="preserve"> az aktuális Facebook felhasználó adatait, ezek után a felhasználó kijelentkezéséig vagy az alkalmazás bezárásáig ennek a felhasználónak a nevében van lehetőség posztolni. Ennek sikerességéről ismét egy dialógusablak értesít.</w:t>
+      </w:r>
+    </w:p>
+    <w:p>
+      <w:pPr>
+        <w:jc w:val="center"/>
+      </w:pPr>
+      <w:r>
+        <w:rPr>
+          <w:noProof/>
+          <w:lang w:eastAsia="hu-HU"/>
+        </w:rPr>
+        <w:drawing>
+          <wp:inline distT="0" distB="0" distL="0" distR="0" wp14:anchorId="0A10249B" wp14:editId="28590E60">
+            <wp:extent cx="1333500" cy="1409700"/>
+            <wp:effectExtent l="0" t="0" r="0" b="0"/>
+            <wp:docPr id="8" name="Kép 8"/>
+            <wp:cNvGraphicFramePr>
+              <a:graphicFrameLocks xmlns:a="http://schemas.openxmlformats.org/drawingml/2006/main" noChangeAspect="1"/>
+            </wp:cNvGraphicFramePr>
+            <a:graphic xmlns:a="http://schemas.openxmlformats.org/drawingml/2006/main">
+              <a:graphicData uri="http://schemas.openxmlformats.org/drawingml/2006/picture">
+                <pic:pic xmlns:pic="http://schemas.openxmlformats.org/drawingml/2006/picture">
+                  <pic:nvPicPr>
+                    <pic:cNvPr id="1" name=""/>
+                    <pic:cNvPicPr/>
+                  </pic:nvPicPr>
+                  <pic:blipFill>
+                    <a:blip r:embed="rId12"/>
+                    <a:stretch>
+                      <a:fillRect/>
+                    </a:stretch>
+                  </pic:blipFill>
+                  <pic:spPr>
+                    <a:xfrm>
+                      <a:off x="0" y="0"/>
+                      <a:ext cx="1333500" cy="1409700"/>
+                    </a:xfrm>
+                    <a:prstGeom prst="rect">
+                      <a:avLst/>
+                    </a:prstGeom>
+                  </pic:spPr>
+                </pic:pic>
+              </a:graphicData>
+            </a:graphic>
+          </wp:inline>
+        </w:drawing>
+      </w:r>
+    </w:p>
+    <w:p>
+      <w:pPr>
+        <w:jc w:val="center"/>
+      </w:pPr>
+      <w:r>
+        <w:rPr>
+          <w:noProof/>
+          <w:lang w:eastAsia="hu-HU"/>
+        </w:rPr>
+        <w:lastRenderedPageBreak/>
+        <w:drawing>
+          <wp:inline distT="0" distB="0" distL="0" distR="0">
+            <wp:extent cx="4846320" cy="2011680"/>
+            <wp:effectExtent l="0" t="0" r="0" b="7620"/>
+            <wp:docPr id="9" name="Kép 9" descr="post"/>
+            <wp:cNvGraphicFramePr>
+              <a:graphicFrameLocks xmlns:a="http://schemas.openxmlformats.org/drawingml/2006/main" noChangeAspect="1"/>
+            </wp:cNvGraphicFramePr>
+            <a:graphic xmlns:a="http://schemas.openxmlformats.org/drawingml/2006/main">
+              <a:graphicData uri="http://schemas.openxmlformats.org/drawingml/2006/picture">
+                <pic:pic xmlns:pic="http://schemas.openxmlformats.org/drawingml/2006/picture">
+                  <pic:nvPicPr>
+                    <pic:cNvPr id="0" name="Picture 1" descr="post"/>
+                    <pic:cNvPicPr>
+                      <a:picLocks noChangeAspect="1" noChangeArrowheads="1"/>
+                    </pic:cNvPicPr>
+                  </pic:nvPicPr>
+                  <pic:blipFill>
+                    <a:blip r:embed="rId13">
+                      <a:extLst>
+                        <a:ext uri="{28A0092B-C50C-407E-A947-70E740481C1C}">
+                          <a14:useLocalDpi xmlns:a14="http://schemas.microsoft.com/office/drawing/2010/main" val="0"/>
+                        </a:ext>
+                      </a:extLst>
+                    </a:blip>
+                    <a:srcRect/>
+                    <a:stretch>
+                      <a:fillRect/>
+                    </a:stretch>
+                  </pic:blipFill>
+                  <pic:spPr bwMode="auto">
+                    <a:xfrm>
+                      <a:off x="0" y="0"/>
+                      <a:ext cx="4846320" cy="2011680"/>
+                    </a:xfrm>
+                    <a:prstGeom prst="rect">
+                      <a:avLst/>
+                    </a:prstGeom>
+                    <a:noFill/>
+                    <a:ln>
+                      <a:noFill/>
+                    </a:ln>
+                  </pic:spPr>
+                </pic:pic>
+              </a:graphicData>
+            </a:graphic>
+          </wp:inline>
+        </w:drawing>
+      </w:r>
+    </w:p>
+    <w:p>
+      <w:pPr>
+        <w:pStyle w:val="Cmsor3"/>
+      </w:pPr>
+      <w:bookmarkStart w:id="14" w:name="_Toc468055045"/>
+      <w:r>
+        <w:t>Bejelentkezett felhasználó további funkciói</w:t>
+      </w:r>
+      <w:bookmarkEnd w:id="14"/>
+    </w:p>
+    <w:p>
+      <w:r>
+        <w:t>Regisztráció, vagy bejelentkezés után egy újabb sáv jelenik meg a receptek fölött, amely a recepteskönyvek számára van fenntartva. Ezeket csak az adott felhasználó látja, és csak saját magának tud újat felvenni, meglevőt módosítani</w:t>
+      </w:r>
+      <w:r>
+        <w:t>. Új hozzáadásakor vagy meglevő részletezésekor ismét csak a ’</w:t>
+      </w:r>
+      <w:proofErr w:type="spellStart"/>
+      <w:r>
+        <w:t>Properties</w:t>
+      </w:r>
+      <w:proofErr w:type="spellEnd"/>
+      <w:r>
+        <w:t>’ fül ugrik elő, amely lehetőséget ad a receptes könyv nevének, leírásának, bele tartozó receptjeinek kiválasztására, módosítására. A recepteskönyvhöz tartozó receptek egy üres mezővel vannak elválasztva a nem odatartozóktól.</w:t>
+      </w:r>
+    </w:p>
+    <w:p>
+      <w:r>
+        <w:rPr>
+          <w:noProof/>
+          <w:lang w:eastAsia="hu-HU"/>
+        </w:rPr>
+        <w:drawing>
+          <wp:inline distT="0" distB="0" distL="0" distR="0" wp14:anchorId="69C4866B" wp14:editId="2F91F711">
+            <wp:extent cx="5760720" cy="2562225"/>
+            <wp:effectExtent l="0" t="0" r="0" b="9525"/>
+            <wp:docPr id="5" name="Kép 5"/>
+            <wp:cNvGraphicFramePr>
+              <a:graphicFrameLocks xmlns:a="http://schemas.openxmlformats.org/drawingml/2006/main" noChangeAspect="1"/>
+            </wp:cNvGraphicFramePr>
+            <a:graphic xmlns:a="http://schemas.openxmlformats.org/drawingml/2006/main">
+              <a:graphicData uri="http://schemas.openxmlformats.org/drawingml/2006/picture">
+                <pic:pic xmlns:pic="http://schemas.openxmlformats.org/drawingml/2006/picture">
+                  <pic:nvPicPr>
+                    <pic:cNvPr id="1" name=""/>
+                    <pic:cNvPicPr/>
+                  </pic:nvPicPr>
+                  <pic:blipFill rotWithShape="1">
+                    <a:blip r:embed="rId14"/>
+                    <a:srcRect b="43265"/>
+                    <a:stretch/>
+                  </pic:blipFill>
+                  <pic:spPr bwMode="auto">
+                    <a:xfrm>
+                      <a:off x="0" y="0"/>
+                      <a:ext cx="5760720" cy="2562225"/>
+                    </a:xfrm>
+                    <a:prstGeom prst="rect">
+                      <a:avLst/>
+                    </a:prstGeom>
+                    <a:ln>
+                      <a:noFill/>
+                    </a:ln>
+                    <a:extLst>
+                      <a:ext uri="{53640926-AAD7-44D8-BBD7-CCE9431645EC}">
+                        <a14:shadowObscured xmlns:a14="http://schemas.microsoft.com/office/drawing/2010/main"/>
+                      </a:ext>
+                    </a:extLst>
+                  </pic:spPr>
+                </pic:pic>
+              </a:graphicData>
+            </a:graphic>
+          </wp:inline>
+        </w:drawing>
+      </w:r>
+    </w:p>
+    <w:p>
+      <w:pPr>
+        <w:pStyle w:val="Cmsor3"/>
+      </w:pPr>
+      <w:bookmarkStart w:id="15" w:name="_Toc468055046"/>
+      <w:r>
+        <w:t>Megjelenés a kódban</w:t>
+      </w:r>
+      <w:bookmarkEnd w:id="15"/>
+    </w:p>
+    <w:p>
+      <w:r>
+        <w:t xml:space="preserve">A felhasználói felület a </w:t>
+      </w:r>
+      <w:proofErr w:type="spellStart"/>
+      <w:r>
+        <w:rPr>
+          <w:b/>
+        </w:rPr>
+        <w:t>CoffeBook</w:t>
+      </w:r>
+      <w:proofErr w:type="spellEnd"/>
+      <w:r>
+        <w:rPr>
+          <w:b/>
+        </w:rPr>
+        <w:t xml:space="preserve"> </w:t>
+      </w:r>
+      <w:r>
+        <w:t xml:space="preserve">projekten belül található, amely az átláthatóság kedvéért több alkönyvtárra és </w:t>
+      </w:r>
+      <w:proofErr w:type="spellStart"/>
+      <w:r>
+        <w:t>namespace</w:t>
+      </w:r>
+      <w:proofErr w:type="spellEnd"/>
+      <w:r>
+        <w:t xml:space="preserve">-re lett bontva. A </w:t>
+      </w:r>
+      <w:proofErr w:type="spellStart"/>
+      <w:r>
+        <w:t>View</w:t>
+      </w:r>
+      <w:proofErr w:type="spellEnd"/>
+      <w:r>
+        <w:t xml:space="preserve"> könyvtárban találhatóak meg azon </w:t>
+      </w:r>
+      <w:proofErr w:type="spellStart"/>
+      <w:r>
+        <w:t>xaml</w:t>
+      </w:r>
+      <w:proofErr w:type="spellEnd"/>
+      <w:r>
+        <w:t xml:space="preserve"> fájlok, melyek a felület leírásáért </w:t>
+      </w:r>
+      <w:proofErr w:type="spellStart"/>
+      <w:r>
+        <w:t>felülősek</w:t>
+      </w:r>
+      <w:proofErr w:type="spellEnd"/>
+      <w:r>
+        <w:t xml:space="preserve">. A </w:t>
+      </w:r>
+      <w:proofErr w:type="spellStart"/>
+      <w:r>
+        <w:t>ViewModel</w:t>
+      </w:r>
+      <w:proofErr w:type="spellEnd"/>
+      <w:r>
+        <w:t xml:space="preserve"> könyvtárban található többek között a </w:t>
+      </w:r>
+      <w:proofErr w:type="spellStart"/>
+      <w:r>
+        <w:rPr>
+          <w:b/>
+        </w:rPr>
+        <w:t>MainViewModel</w:t>
+      </w:r>
+      <w:proofErr w:type="spellEnd"/>
+      <w:r>
+        <w:t xml:space="preserve">, mely az alkalmazás funkcióit kezeli le, és frissíti mind a modellt, mind a képernyőt. A </w:t>
+      </w:r>
+      <w:proofErr w:type="spellStart"/>
+      <w:r>
+        <w:t>Model</w:t>
+      </w:r>
+      <w:proofErr w:type="spellEnd"/>
+      <w:r>
+        <w:t xml:space="preserve"> könyvtárban találhatóak azon osztályok, melyek az adatbázisban található adatok felhasználó </w:t>
+      </w:r>
+      <w:r>
+        <w:lastRenderedPageBreak/>
+        <w:t xml:space="preserve">felülethez igazított változatai. A projekten belül további segéd könyvtárak is megtalálhatóak, melyek a </w:t>
+      </w:r>
+      <w:proofErr w:type="spellStart"/>
+      <w:r>
+        <w:t>következőek</w:t>
+      </w:r>
+      <w:proofErr w:type="spellEnd"/>
+      <w:r>
+        <w:t>:</w:t>
+      </w:r>
+    </w:p>
+    <w:p>
+      <w:pPr>
+        <w:pStyle w:val="Listaszerbekezds"/>
+        <w:numPr>
+          <w:ilvl w:val="0"/>
+          <w:numId w:val="4"/>
+        </w:numPr>
+      </w:pPr>
+      <w:proofErr w:type="spellStart"/>
+      <w:r>
+        <w:t>Commands</w:t>
+      </w:r>
+      <w:proofErr w:type="spellEnd"/>
+      <w:r>
+        <w:t xml:space="preserve"> – események kezelésére szolgáló osztályokat tárol.</w:t>
+      </w:r>
+    </w:p>
+    <w:p>
+      <w:pPr>
+        <w:pStyle w:val="Listaszerbekezds"/>
+        <w:numPr>
+          <w:ilvl w:val="0"/>
+          <w:numId w:val="4"/>
+        </w:numPr>
+      </w:pPr>
+      <w:proofErr w:type="spellStart"/>
+      <w:r>
+        <w:t>Converters</w:t>
+      </w:r>
+      <w:proofErr w:type="spellEnd"/>
+      <w:r>
+        <w:t xml:space="preserve"> – a felhasználói felülethez szükséges átalakító osztályokat tartalmazza.</w:t>
+      </w:r>
+    </w:p>
+    <w:p>
+      <w:pPr>
+        <w:pStyle w:val="Listaszerbekezds"/>
+        <w:numPr>
+          <w:ilvl w:val="0"/>
+          <w:numId w:val="4"/>
+        </w:numPr>
+      </w:pPr>
+      <w:r>
+        <w:t>Facebook – a Facebook megosztáshoz szükséges osztályokat tartalmazza.</w:t>
+      </w:r>
+    </w:p>
+    <w:p>
+      <w:pPr>
+        <w:pStyle w:val="Listaszerbekezds"/>
+        <w:numPr>
+          <w:ilvl w:val="0"/>
+          <w:numId w:val="4"/>
+        </w:numPr>
+      </w:pPr>
+      <w:proofErr w:type="spellStart"/>
+      <w:r>
+        <w:t>Helpers</w:t>
+      </w:r>
+      <w:proofErr w:type="spellEnd"/>
+      <w:r>
+        <w:t xml:space="preserve"> – olyan osztályokat tárol, mely az üzleti intelligencia saját modellje, és az MVVM modell eleme közötti átmenetet segíti elő.</w:t>
+      </w:r>
+    </w:p>
+    <w:p>
+      <w:pPr>
+        <w:pStyle w:val="Listaszerbekezds"/>
+        <w:numPr>
+          <w:ilvl w:val="0"/>
+          <w:numId w:val="4"/>
+        </w:numPr>
+      </w:pPr>
+      <w:proofErr w:type="spellStart"/>
+      <w:r>
+        <w:t>Resources</w:t>
+      </w:r>
+      <w:proofErr w:type="spellEnd"/>
+      <w:r>
+        <w:t xml:space="preserve"> – itt találhatóak olyan statikus állományok, mint például az alkalmazáshoz szükséges képek.</w:t>
+      </w:r>
+    </w:p>
+    <w:p>
+      <w:pPr>
+        <w:pStyle w:val="Cmsor1"/>
+      </w:pPr>
+      <w:bookmarkStart w:id="16" w:name="_Toc468055047"/>
+      <w:r>
+        <w:lastRenderedPageBreak/>
+        <w:t>Rendszerkövetelmények és telepítési leírás</w:t>
+      </w:r>
+      <w:bookmarkEnd w:id="16"/>
+    </w:p>
+    <w:p>
+      <w:r>
+        <w:t>A program elvárható működéséhez minimum az alábbi követelményeket kell teljesítenie az adott rendszernek:</w:t>
+      </w:r>
+    </w:p>
+    <w:p>
+      <w:pPr>
+        <w:pStyle w:val="Listaszerbekezds"/>
+        <w:numPr>
+          <w:ilvl w:val="0"/>
+          <w:numId w:val="5"/>
+        </w:numPr>
+      </w:pPr>
+      <w:r>
+        <w:t>800 MHz processzor</w:t>
+      </w:r>
+    </w:p>
+    <w:p>
+      <w:pPr>
+        <w:pStyle w:val="Listaszerbekezds"/>
+        <w:numPr>
+          <w:ilvl w:val="0"/>
+          <w:numId w:val="5"/>
+        </w:numPr>
+      </w:pPr>
+      <w:r>
+        <w:t>512 MB RAM</w:t>
+      </w:r>
+    </w:p>
+    <w:p>
+      <w:pPr>
+        <w:pStyle w:val="Listaszerbekezds"/>
+        <w:numPr>
+          <w:ilvl w:val="0"/>
+          <w:numId w:val="5"/>
+        </w:numPr>
+      </w:pPr>
+      <w:proofErr w:type="spellStart"/>
+      <w:r>
+        <w:t>DirectX</w:t>
+      </w:r>
+      <w:proofErr w:type="spellEnd"/>
+      <w:r>
+        <w:t xml:space="preserve"> 9</w:t>
+      </w:r>
+    </w:p>
+    <w:p>
+      <w:pPr>
+        <w:pStyle w:val="Listaszerbekezds"/>
+        <w:numPr>
+          <w:ilvl w:val="0"/>
+          <w:numId w:val="5"/>
+        </w:numPr>
+      </w:pPr>
+      <w:r>
+        <w:t>10 MB szabad tárhely</w:t>
+      </w:r>
+    </w:p>
+    <w:p>
+      <w:pPr>
+        <w:pStyle w:val="Listaszerbekezds"/>
+        <w:numPr>
+          <w:ilvl w:val="0"/>
+          <w:numId w:val="5"/>
+        </w:numPr>
+      </w:pPr>
+      <w:r>
+        <w:t>.NET Framework 4.6 telepítve</w:t>
+      </w:r>
+    </w:p>
+    <w:p>
+      <w:r>
+        <w:t xml:space="preserve">A telepítést a mellékelt csomag setup.exe futtatható állomány elindításával lehet megkezdeni. A feldobott ablakon </w:t>
+      </w:r>
+      <w:proofErr w:type="spellStart"/>
+      <w:r>
+        <w:t>végigmenve</w:t>
+      </w:r>
+      <w:proofErr w:type="spellEnd"/>
+      <w:r>
+        <w:t xml:space="preserve"> az alkalmazás elérhető lesz a Windows Start menüjén keresztül is. Telepítés után az alkalmazás automatikusan elindul a tesztelést és kipróbálást segítő minta adatbázissal.</w:t>
+      </w:r>
+    </w:p>
     <w:sectPr>
       <w:pgSz w:w="11906" w:h="16838"/>
       <w:pgMar w:top="1417" w:right="1417" w:bottom="1417" w:left="1417" w:header="708" w:footer="708" w:gutter="0"/>
@@ -611,6 +3036,119 @@
 <file path=word/numbering.xml><?xml version="1.0" encoding="utf-8"?>
 <w:numbering xmlns:wpc="http://schemas.microsoft.com/office/word/2010/wordprocessingCanvas" xmlns:cx="http://schemas.microsoft.com/office/drawing/2014/chartex" xmlns:cx1="http://schemas.microsoft.com/office/drawing/2015/9/8/chartex" xmlns:cx2="http://schemas.microsoft.com/office/drawing/2015/10/21/chartex" xmlns:cx3="http://schemas.microsoft.com/office/drawing/2016/5/9/chartex" xmlns:cx4="http://schemas.microsoft.com/office/drawing/2016/5/10/chartex" xmlns:cx5="http://schemas.microsoft.com/office/drawing/2016/5/11/chartex" xmlns:mc="http://schemas.openxmlformats.org/markup-compatibility/2006" xmlns:o="urn:schemas-microsoft-com:office:office" xmlns:r="http://schemas.openxmlformats.org/officeDocument/2006/relationships" xmlns:m="http://schemas.openxmlformats.org/officeDocument/2006/math" xmlns:v="urn:schemas-microsoft-com:vml" xmlns:wp14="http://schemas.microsoft.com/office/word/2010/wordprocessingDrawing" xmlns:wp="http://schemas.openxmlformats.org/drawingml/2006/wordprocessingDrawing" xmlns:w10="urn:schemas-microsoft-com:office:word" xmlns:w="http://schemas.openxmlformats.org/wordprocessingml/2006/main" xmlns:w14="http://schemas.microsoft.com/office/word/2010/wordml" xmlns:w15="http://schemas.microsoft.com/office/word/2012/wordml" xmlns:w16se="http://schemas.microsoft.com/office/word/2015/wordml/symex" xmlns:wpg="http://schemas.microsoft.com/office/word/2010/wordprocessingGroup" xmlns:wpi="http://schemas.microsoft.com/office/word/2010/wordprocessingInk" xmlns:wne="http://schemas.microsoft.com/office/word/2006/wordml" xmlns:wps="http://schemas.microsoft.com/office/word/2010/wordprocessingShape" mc:Ignorable="w14 w15 w16se wp14">
   <w:abstractNum w:abstractNumId="0" w15:restartNumberingAfterBreak="0">
+    <w:nsid w:val="1A5B3A28"/>
+    <w:multiLevelType w:val="hybridMultilevel"/>
+    <w:tmpl w:val="7EB2DF80"/>
+    <w:lvl w:ilvl="0" w:tplc="04090001">
+      <w:start w:val="1"/>
+      <w:numFmt w:val="bullet"/>
+      <w:lvlText w:val=""/>
+      <w:lvlJc w:val="left"/>
+      <w:pPr>
+        <w:ind w:left="720" w:hanging="360"/>
+      </w:pPr>
+      <w:rPr>
+        <w:rFonts w:ascii="Symbol" w:hAnsi="Symbol" w:hint="default"/>
+      </w:rPr>
+    </w:lvl>
+    <w:lvl w:ilvl="1" w:tplc="04090003" w:tentative="1">
+      <w:start w:val="1"/>
+      <w:numFmt w:val="bullet"/>
+      <w:lvlText w:val="o"/>
+      <w:lvlJc w:val="left"/>
+      <w:pPr>
+        <w:ind w:left="1440" w:hanging="360"/>
+      </w:pPr>
+      <w:rPr>
+        <w:rFonts w:ascii="Courier New" w:hAnsi="Courier New" w:cs="Courier New" w:hint="default"/>
+      </w:rPr>
+    </w:lvl>
+    <w:lvl w:ilvl="2" w:tplc="04090005" w:tentative="1">
+      <w:start w:val="1"/>
+      <w:numFmt w:val="bullet"/>
+      <w:lvlText w:val=""/>
+      <w:lvlJc w:val="left"/>
+      <w:pPr>
+        <w:ind w:left="2160" w:hanging="360"/>
+      </w:pPr>
+      <w:rPr>
+        <w:rFonts w:ascii="Wingdings" w:hAnsi="Wingdings" w:hint="default"/>
+      </w:rPr>
+    </w:lvl>
+    <w:lvl w:ilvl="3" w:tplc="04090001" w:tentative="1">
+      <w:start w:val="1"/>
+      <w:numFmt w:val="bullet"/>
+      <w:lvlText w:val=""/>
+      <w:lvlJc w:val="left"/>
+      <w:pPr>
+        <w:ind w:left="2880" w:hanging="360"/>
+      </w:pPr>
+      <w:rPr>
+        <w:rFonts w:ascii="Symbol" w:hAnsi="Symbol" w:hint="default"/>
+      </w:rPr>
+    </w:lvl>
+    <w:lvl w:ilvl="4" w:tplc="04090003" w:tentative="1">
+      <w:start w:val="1"/>
+      <w:numFmt w:val="bullet"/>
+      <w:lvlText w:val="o"/>
+      <w:lvlJc w:val="left"/>
+      <w:pPr>
+        <w:ind w:left="3600" w:hanging="360"/>
+      </w:pPr>
+      <w:rPr>
+        <w:rFonts w:ascii="Courier New" w:hAnsi="Courier New" w:cs="Courier New" w:hint="default"/>
+      </w:rPr>
+    </w:lvl>
+    <w:lvl w:ilvl="5" w:tplc="04090005" w:tentative="1">
+      <w:start w:val="1"/>
+      <w:numFmt w:val="bullet"/>
+      <w:lvlText w:val=""/>
+      <w:lvlJc w:val="left"/>
+      <w:pPr>
+        <w:ind w:left="4320" w:hanging="360"/>
+      </w:pPr>
+      <w:rPr>
+        <w:rFonts w:ascii="Wingdings" w:hAnsi="Wingdings" w:hint="default"/>
+      </w:rPr>
+    </w:lvl>
+    <w:lvl w:ilvl="6" w:tplc="04090001" w:tentative="1">
+      <w:start w:val="1"/>
+      <w:numFmt w:val="bullet"/>
+      <w:lvlText w:val=""/>
+      <w:lvlJc w:val="left"/>
+      <w:pPr>
+        <w:ind w:left="5040" w:hanging="360"/>
+      </w:pPr>
+      <w:rPr>
+        <w:rFonts w:ascii="Symbol" w:hAnsi="Symbol" w:hint="default"/>
+      </w:rPr>
+    </w:lvl>
+    <w:lvl w:ilvl="7" w:tplc="04090003" w:tentative="1">
+      <w:start w:val="1"/>
+      <w:numFmt w:val="bullet"/>
+      <w:lvlText w:val="o"/>
+      <w:lvlJc w:val="left"/>
+      <w:pPr>
+        <w:ind w:left="5760" w:hanging="360"/>
+      </w:pPr>
+      <w:rPr>
+        <w:rFonts w:ascii="Courier New" w:hAnsi="Courier New" w:cs="Courier New" w:hint="default"/>
+      </w:rPr>
+    </w:lvl>
+    <w:lvl w:ilvl="8" w:tplc="04090005" w:tentative="1">
+      <w:start w:val="1"/>
+      <w:numFmt w:val="bullet"/>
+      <w:lvlText w:val=""/>
+      <w:lvlJc w:val="left"/>
+      <w:pPr>
+        <w:ind w:left="6480" w:hanging="360"/>
+      </w:pPr>
+      <w:rPr>
+        <w:rFonts w:ascii="Wingdings" w:hAnsi="Wingdings" w:hint="default"/>
+      </w:rPr>
+    </w:lvl>
+  </w:abstractNum>
+  <w:abstractNum w:abstractNumId="1" w15:restartNumberingAfterBreak="0">
     <w:nsid w:val="2CA748CE"/>
     <w:multiLevelType w:val="hybridMultilevel"/>
     <w:tmpl w:val="7C1CA39E"/>
@@ -723,8 +3261,472 @@
       </w:rPr>
     </w:lvl>
   </w:abstractNum>
+  <w:abstractNum w:abstractNumId="2" w15:restartNumberingAfterBreak="0">
+    <w:nsid w:val="2DCA635D"/>
+    <w:multiLevelType w:val="hybridMultilevel"/>
+    <w:tmpl w:val="83640558"/>
+    <w:lvl w:ilvl="0" w:tplc="0CBE2D24">
+      <w:numFmt w:val="bullet"/>
+      <w:lvlText w:val="-"/>
+      <w:lvlJc w:val="left"/>
+      <w:pPr>
+        <w:ind w:left="720" w:hanging="360"/>
+      </w:pPr>
+      <w:rPr>
+        <w:rFonts w:ascii="Calibri" w:eastAsiaTheme="minorHAnsi" w:hAnsi="Calibri" w:cs="Calibri" w:hint="default"/>
+      </w:rPr>
+    </w:lvl>
+    <w:lvl w:ilvl="1" w:tplc="040E0003" w:tentative="1">
+      <w:start w:val="1"/>
+      <w:numFmt w:val="bullet"/>
+      <w:lvlText w:val="o"/>
+      <w:lvlJc w:val="left"/>
+      <w:pPr>
+        <w:ind w:left="1440" w:hanging="360"/>
+      </w:pPr>
+      <w:rPr>
+        <w:rFonts w:ascii="Courier New" w:hAnsi="Courier New" w:cs="Courier New" w:hint="default"/>
+      </w:rPr>
+    </w:lvl>
+    <w:lvl w:ilvl="2" w:tplc="040E0005" w:tentative="1">
+      <w:start w:val="1"/>
+      <w:numFmt w:val="bullet"/>
+      <w:lvlText w:val=""/>
+      <w:lvlJc w:val="left"/>
+      <w:pPr>
+        <w:ind w:left="2160" w:hanging="360"/>
+      </w:pPr>
+      <w:rPr>
+        <w:rFonts w:ascii="Wingdings" w:hAnsi="Wingdings" w:hint="default"/>
+      </w:rPr>
+    </w:lvl>
+    <w:lvl w:ilvl="3" w:tplc="040E0001" w:tentative="1">
+      <w:start w:val="1"/>
+      <w:numFmt w:val="bullet"/>
+      <w:lvlText w:val=""/>
+      <w:lvlJc w:val="left"/>
+      <w:pPr>
+        <w:ind w:left="2880" w:hanging="360"/>
+      </w:pPr>
+      <w:rPr>
+        <w:rFonts w:ascii="Symbol" w:hAnsi="Symbol" w:hint="default"/>
+      </w:rPr>
+    </w:lvl>
+    <w:lvl w:ilvl="4" w:tplc="040E0003" w:tentative="1">
+      <w:start w:val="1"/>
+      <w:numFmt w:val="bullet"/>
+      <w:lvlText w:val="o"/>
+      <w:lvlJc w:val="left"/>
+      <w:pPr>
+        <w:ind w:left="3600" w:hanging="360"/>
+      </w:pPr>
+      <w:rPr>
+        <w:rFonts w:ascii="Courier New" w:hAnsi="Courier New" w:cs="Courier New" w:hint="default"/>
+      </w:rPr>
+    </w:lvl>
+    <w:lvl w:ilvl="5" w:tplc="040E0005" w:tentative="1">
+      <w:start w:val="1"/>
+      <w:numFmt w:val="bullet"/>
+      <w:lvlText w:val=""/>
+      <w:lvlJc w:val="left"/>
+      <w:pPr>
+        <w:ind w:left="4320" w:hanging="360"/>
+      </w:pPr>
+      <w:rPr>
+        <w:rFonts w:ascii="Wingdings" w:hAnsi="Wingdings" w:hint="default"/>
+      </w:rPr>
+    </w:lvl>
+    <w:lvl w:ilvl="6" w:tplc="040E0001" w:tentative="1">
+      <w:start w:val="1"/>
+      <w:numFmt w:val="bullet"/>
+      <w:lvlText w:val=""/>
+      <w:lvlJc w:val="left"/>
+      <w:pPr>
+        <w:ind w:left="5040" w:hanging="360"/>
+      </w:pPr>
+      <w:rPr>
+        <w:rFonts w:ascii="Symbol" w:hAnsi="Symbol" w:hint="default"/>
+      </w:rPr>
+    </w:lvl>
+    <w:lvl w:ilvl="7" w:tplc="040E0003" w:tentative="1">
+      <w:start w:val="1"/>
+      <w:numFmt w:val="bullet"/>
+      <w:lvlText w:val="o"/>
+      <w:lvlJc w:val="left"/>
+      <w:pPr>
+        <w:ind w:left="5760" w:hanging="360"/>
+      </w:pPr>
+      <w:rPr>
+        <w:rFonts w:ascii="Courier New" w:hAnsi="Courier New" w:cs="Courier New" w:hint="default"/>
+      </w:rPr>
+    </w:lvl>
+    <w:lvl w:ilvl="8" w:tplc="040E0005" w:tentative="1">
+      <w:start w:val="1"/>
+      <w:numFmt w:val="bullet"/>
+      <w:lvlText w:val=""/>
+      <w:lvlJc w:val="left"/>
+      <w:pPr>
+        <w:ind w:left="6480" w:hanging="360"/>
+      </w:pPr>
+      <w:rPr>
+        <w:rFonts w:ascii="Wingdings" w:hAnsi="Wingdings" w:hint="default"/>
+      </w:rPr>
+    </w:lvl>
+  </w:abstractNum>
+  <w:abstractNum w:abstractNumId="3" w15:restartNumberingAfterBreak="0">
+    <w:nsid w:val="48B46370"/>
+    <w:multiLevelType w:val="hybridMultilevel"/>
+    <w:tmpl w:val="1FFC5ADC"/>
+    <w:lvl w:ilvl="0" w:tplc="0CBE2D24">
+      <w:numFmt w:val="bullet"/>
+      <w:lvlText w:val="-"/>
+      <w:lvlJc w:val="left"/>
+      <w:pPr>
+        <w:ind w:left="720" w:hanging="360"/>
+      </w:pPr>
+      <w:rPr>
+        <w:rFonts w:ascii="Calibri" w:eastAsiaTheme="minorHAnsi" w:hAnsi="Calibri" w:cs="Calibri" w:hint="default"/>
+      </w:rPr>
+    </w:lvl>
+    <w:lvl w:ilvl="1" w:tplc="040E0003" w:tentative="1">
+      <w:start w:val="1"/>
+      <w:numFmt w:val="bullet"/>
+      <w:lvlText w:val="o"/>
+      <w:lvlJc w:val="left"/>
+      <w:pPr>
+        <w:ind w:left="1440" w:hanging="360"/>
+      </w:pPr>
+      <w:rPr>
+        <w:rFonts w:ascii="Courier New" w:hAnsi="Courier New" w:cs="Courier New" w:hint="default"/>
+      </w:rPr>
+    </w:lvl>
+    <w:lvl w:ilvl="2" w:tplc="040E0005" w:tentative="1">
+      <w:start w:val="1"/>
+      <w:numFmt w:val="bullet"/>
+      <w:lvlText w:val=""/>
+      <w:lvlJc w:val="left"/>
+      <w:pPr>
+        <w:ind w:left="2160" w:hanging="360"/>
+      </w:pPr>
+      <w:rPr>
+        <w:rFonts w:ascii="Wingdings" w:hAnsi="Wingdings" w:hint="default"/>
+      </w:rPr>
+    </w:lvl>
+    <w:lvl w:ilvl="3" w:tplc="040E0001" w:tentative="1">
+      <w:start w:val="1"/>
+      <w:numFmt w:val="bullet"/>
+      <w:lvlText w:val=""/>
+      <w:lvlJc w:val="left"/>
+      <w:pPr>
+        <w:ind w:left="2880" w:hanging="360"/>
+      </w:pPr>
+      <w:rPr>
+        <w:rFonts w:ascii="Symbol" w:hAnsi="Symbol" w:hint="default"/>
+      </w:rPr>
+    </w:lvl>
+    <w:lvl w:ilvl="4" w:tplc="040E0003" w:tentative="1">
+      <w:start w:val="1"/>
+      <w:numFmt w:val="bullet"/>
+      <w:lvlText w:val="o"/>
+      <w:lvlJc w:val="left"/>
+      <w:pPr>
+        <w:ind w:left="3600" w:hanging="360"/>
+      </w:pPr>
+      <w:rPr>
+        <w:rFonts w:ascii="Courier New" w:hAnsi="Courier New" w:cs="Courier New" w:hint="default"/>
+      </w:rPr>
+    </w:lvl>
+    <w:lvl w:ilvl="5" w:tplc="040E0005" w:tentative="1">
+      <w:start w:val="1"/>
+      <w:numFmt w:val="bullet"/>
+      <w:lvlText w:val=""/>
+      <w:lvlJc w:val="left"/>
+      <w:pPr>
+        <w:ind w:left="4320" w:hanging="360"/>
+      </w:pPr>
+      <w:rPr>
+        <w:rFonts w:ascii="Wingdings" w:hAnsi="Wingdings" w:hint="default"/>
+      </w:rPr>
+    </w:lvl>
+    <w:lvl w:ilvl="6" w:tplc="040E0001" w:tentative="1">
+      <w:start w:val="1"/>
+      <w:numFmt w:val="bullet"/>
+      <w:lvlText w:val=""/>
+      <w:lvlJc w:val="left"/>
+      <w:pPr>
+        <w:ind w:left="5040" w:hanging="360"/>
+      </w:pPr>
+      <w:rPr>
+        <w:rFonts w:ascii="Symbol" w:hAnsi="Symbol" w:hint="default"/>
+      </w:rPr>
+    </w:lvl>
+    <w:lvl w:ilvl="7" w:tplc="040E0003" w:tentative="1">
+      <w:start w:val="1"/>
+      <w:numFmt w:val="bullet"/>
+      <w:lvlText w:val="o"/>
+      <w:lvlJc w:val="left"/>
+      <w:pPr>
+        <w:ind w:left="5760" w:hanging="360"/>
+      </w:pPr>
+      <w:rPr>
+        <w:rFonts w:ascii="Courier New" w:hAnsi="Courier New" w:cs="Courier New" w:hint="default"/>
+      </w:rPr>
+    </w:lvl>
+    <w:lvl w:ilvl="8" w:tplc="040E0005" w:tentative="1">
+      <w:start w:val="1"/>
+      <w:numFmt w:val="bullet"/>
+      <w:lvlText w:val=""/>
+      <w:lvlJc w:val="left"/>
+      <w:pPr>
+        <w:ind w:left="6480" w:hanging="360"/>
+      </w:pPr>
+      <w:rPr>
+        <w:rFonts w:ascii="Wingdings" w:hAnsi="Wingdings" w:hint="default"/>
+      </w:rPr>
+    </w:lvl>
+  </w:abstractNum>
+  <w:abstractNum w:abstractNumId="4" w15:restartNumberingAfterBreak="0">
+    <w:nsid w:val="567B764E"/>
+    <w:multiLevelType w:val="hybridMultilevel"/>
+    <w:tmpl w:val="D2AA5398"/>
+    <w:lvl w:ilvl="0" w:tplc="04090001">
+      <w:start w:val="1"/>
+      <w:numFmt w:val="bullet"/>
+      <w:lvlText w:val=""/>
+      <w:lvlJc w:val="left"/>
+      <w:pPr>
+        <w:ind w:left="720" w:hanging="360"/>
+      </w:pPr>
+      <w:rPr>
+        <w:rFonts w:ascii="Symbol" w:hAnsi="Symbol" w:hint="default"/>
+      </w:rPr>
+    </w:lvl>
+    <w:lvl w:ilvl="1" w:tplc="04090003" w:tentative="1">
+      <w:start w:val="1"/>
+      <w:numFmt w:val="bullet"/>
+      <w:lvlText w:val="o"/>
+      <w:lvlJc w:val="left"/>
+      <w:pPr>
+        <w:ind w:left="1440" w:hanging="360"/>
+      </w:pPr>
+      <w:rPr>
+        <w:rFonts w:ascii="Courier New" w:hAnsi="Courier New" w:cs="Courier New" w:hint="default"/>
+      </w:rPr>
+    </w:lvl>
+    <w:lvl w:ilvl="2" w:tplc="04090005" w:tentative="1">
+      <w:start w:val="1"/>
+      <w:numFmt w:val="bullet"/>
+      <w:lvlText w:val=""/>
+      <w:lvlJc w:val="left"/>
+      <w:pPr>
+        <w:ind w:left="2160" w:hanging="360"/>
+      </w:pPr>
+      <w:rPr>
+        <w:rFonts w:ascii="Wingdings" w:hAnsi="Wingdings" w:hint="default"/>
+      </w:rPr>
+    </w:lvl>
+    <w:lvl w:ilvl="3" w:tplc="04090001" w:tentative="1">
+      <w:start w:val="1"/>
+      <w:numFmt w:val="bullet"/>
+      <w:lvlText w:val=""/>
+      <w:lvlJc w:val="left"/>
+      <w:pPr>
+        <w:ind w:left="2880" w:hanging="360"/>
+      </w:pPr>
+      <w:rPr>
+        <w:rFonts w:ascii="Symbol" w:hAnsi="Symbol" w:hint="default"/>
+      </w:rPr>
+    </w:lvl>
+    <w:lvl w:ilvl="4" w:tplc="04090003" w:tentative="1">
+      <w:start w:val="1"/>
+      <w:numFmt w:val="bullet"/>
+      <w:lvlText w:val="o"/>
+      <w:lvlJc w:val="left"/>
+      <w:pPr>
+        <w:ind w:left="3600" w:hanging="360"/>
+      </w:pPr>
+      <w:rPr>
+        <w:rFonts w:ascii="Courier New" w:hAnsi="Courier New" w:cs="Courier New" w:hint="default"/>
+      </w:rPr>
+    </w:lvl>
+    <w:lvl w:ilvl="5" w:tplc="04090005" w:tentative="1">
+      <w:start w:val="1"/>
+      <w:numFmt w:val="bullet"/>
+      <w:lvlText w:val=""/>
+      <w:lvlJc w:val="left"/>
+      <w:pPr>
+        <w:ind w:left="4320" w:hanging="360"/>
+      </w:pPr>
+      <w:rPr>
+        <w:rFonts w:ascii="Wingdings" w:hAnsi="Wingdings" w:hint="default"/>
+      </w:rPr>
+    </w:lvl>
+    <w:lvl w:ilvl="6" w:tplc="04090001" w:tentative="1">
+      <w:start w:val="1"/>
+      <w:numFmt w:val="bullet"/>
+      <w:lvlText w:val=""/>
+      <w:lvlJc w:val="left"/>
+      <w:pPr>
+        <w:ind w:left="5040" w:hanging="360"/>
+      </w:pPr>
+      <w:rPr>
+        <w:rFonts w:ascii="Symbol" w:hAnsi="Symbol" w:hint="default"/>
+      </w:rPr>
+    </w:lvl>
+    <w:lvl w:ilvl="7" w:tplc="04090003" w:tentative="1">
+      <w:start w:val="1"/>
+      <w:numFmt w:val="bullet"/>
+      <w:lvlText w:val="o"/>
+      <w:lvlJc w:val="left"/>
+      <w:pPr>
+        <w:ind w:left="5760" w:hanging="360"/>
+      </w:pPr>
+      <w:rPr>
+        <w:rFonts w:ascii="Courier New" w:hAnsi="Courier New" w:cs="Courier New" w:hint="default"/>
+      </w:rPr>
+    </w:lvl>
+    <w:lvl w:ilvl="8" w:tplc="04090005" w:tentative="1">
+      <w:start w:val="1"/>
+      <w:numFmt w:val="bullet"/>
+      <w:lvlText w:val=""/>
+      <w:lvlJc w:val="left"/>
+      <w:pPr>
+        <w:ind w:left="6480" w:hanging="360"/>
+      </w:pPr>
+      <w:rPr>
+        <w:rFonts w:ascii="Wingdings" w:hAnsi="Wingdings" w:hint="default"/>
+      </w:rPr>
+    </w:lvl>
+  </w:abstractNum>
+  <w:abstractNum w:abstractNumId="5" w15:restartNumberingAfterBreak="0">
+    <w:nsid w:val="63184F4B"/>
+    <w:multiLevelType w:val="hybridMultilevel"/>
+    <w:tmpl w:val="6668310C"/>
+    <w:lvl w:ilvl="0" w:tplc="0CBE2D24">
+      <w:numFmt w:val="bullet"/>
+      <w:lvlText w:val="-"/>
+      <w:lvlJc w:val="left"/>
+      <w:pPr>
+        <w:ind w:left="720" w:hanging="360"/>
+      </w:pPr>
+      <w:rPr>
+        <w:rFonts w:ascii="Calibri" w:eastAsiaTheme="minorHAnsi" w:hAnsi="Calibri" w:cs="Calibri" w:hint="default"/>
+      </w:rPr>
+    </w:lvl>
+    <w:lvl w:ilvl="1" w:tplc="040E0003" w:tentative="1">
+      <w:start w:val="1"/>
+      <w:numFmt w:val="bullet"/>
+      <w:lvlText w:val="o"/>
+      <w:lvlJc w:val="left"/>
+      <w:pPr>
+        <w:ind w:left="1440" w:hanging="360"/>
+      </w:pPr>
+      <w:rPr>
+        <w:rFonts w:ascii="Courier New" w:hAnsi="Courier New" w:cs="Courier New" w:hint="default"/>
+      </w:rPr>
+    </w:lvl>
+    <w:lvl w:ilvl="2" w:tplc="040E0005" w:tentative="1">
+      <w:start w:val="1"/>
+      <w:numFmt w:val="bullet"/>
+      <w:lvlText w:val=""/>
+      <w:lvlJc w:val="left"/>
+      <w:pPr>
+        <w:ind w:left="2160" w:hanging="360"/>
+      </w:pPr>
+      <w:rPr>
+        <w:rFonts w:ascii="Wingdings" w:hAnsi="Wingdings" w:hint="default"/>
+      </w:rPr>
+    </w:lvl>
+    <w:lvl w:ilvl="3" w:tplc="040E0001" w:tentative="1">
+      <w:start w:val="1"/>
+      <w:numFmt w:val="bullet"/>
+      <w:lvlText w:val=""/>
+      <w:lvlJc w:val="left"/>
+      <w:pPr>
+        <w:ind w:left="2880" w:hanging="360"/>
+      </w:pPr>
+      <w:rPr>
+        <w:rFonts w:ascii="Symbol" w:hAnsi="Symbol" w:hint="default"/>
+      </w:rPr>
+    </w:lvl>
+    <w:lvl w:ilvl="4" w:tplc="040E0003" w:tentative="1">
+      <w:start w:val="1"/>
+      <w:numFmt w:val="bullet"/>
+      <w:lvlText w:val="o"/>
+      <w:lvlJc w:val="left"/>
+      <w:pPr>
+        <w:ind w:left="3600" w:hanging="360"/>
+      </w:pPr>
+      <w:rPr>
+        <w:rFonts w:ascii="Courier New" w:hAnsi="Courier New" w:cs="Courier New" w:hint="default"/>
+      </w:rPr>
+    </w:lvl>
+    <w:lvl w:ilvl="5" w:tplc="040E0005" w:tentative="1">
+      <w:start w:val="1"/>
+      <w:numFmt w:val="bullet"/>
+      <w:lvlText w:val=""/>
+      <w:lvlJc w:val="left"/>
+      <w:pPr>
+        <w:ind w:left="4320" w:hanging="360"/>
+      </w:pPr>
+      <w:rPr>
+        <w:rFonts w:ascii="Wingdings" w:hAnsi="Wingdings" w:hint="default"/>
+      </w:rPr>
+    </w:lvl>
+    <w:lvl w:ilvl="6" w:tplc="040E0001" w:tentative="1">
+      <w:start w:val="1"/>
+      <w:numFmt w:val="bullet"/>
+      <w:lvlText w:val=""/>
+      <w:lvlJc w:val="left"/>
+      <w:pPr>
+        <w:ind w:left="5040" w:hanging="360"/>
+      </w:pPr>
+      <w:rPr>
+        <w:rFonts w:ascii="Symbol" w:hAnsi="Symbol" w:hint="default"/>
+      </w:rPr>
+    </w:lvl>
+    <w:lvl w:ilvl="7" w:tplc="040E0003" w:tentative="1">
+      <w:start w:val="1"/>
+      <w:numFmt w:val="bullet"/>
+      <w:lvlText w:val="o"/>
+      <w:lvlJc w:val="left"/>
+      <w:pPr>
+        <w:ind w:left="5760" w:hanging="360"/>
+      </w:pPr>
+      <w:rPr>
+        <w:rFonts w:ascii="Courier New" w:hAnsi="Courier New" w:cs="Courier New" w:hint="default"/>
+      </w:rPr>
+    </w:lvl>
+    <w:lvl w:ilvl="8" w:tplc="040E0005" w:tentative="1">
+      <w:start w:val="1"/>
+      <w:numFmt w:val="bullet"/>
+      <w:lvlText w:val=""/>
+      <w:lvlJc w:val="left"/>
+      <w:pPr>
+        <w:ind w:left="6480" w:hanging="360"/>
+      </w:pPr>
+      <w:rPr>
+        <w:rFonts w:ascii="Wingdings" w:hAnsi="Wingdings" w:hint="default"/>
+      </w:rPr>
+    </w:lvl>
+  </w:abstractNum>
   <w:num w:numId="1">
+    <w:abstractNumId w:val="1"/>
+  </w:num>
+  <w:num w:numId="2">
+    <w:abstractNumId w:val="4"/>
+  </w:num>
+  <w:num w:numId="3">
     <w:abstractNumId w:val="0"/>
+  </w:num>
+  <w:num w:numId="4">
+    <w:abstractNumId w:val="3"/>
+  </w:num>
+  <w:num w:numId="5">
+    <w:abstractNumId w:val="2"/>
+  </w:num>
+  <w:num w:numId="6">
+    <w:abstractNumId w:val="5"/>
   </w:num>
 </w:numbering>
 </file>
@@ -1125,8 +4127,9 @@
   <w:style w:type="paragraph" w:default="1" w:styleId="Norml">
     <w:name w:val="Normal"/>
     <w:qFormat/>
-    <w:rsid w:val="00C72752"/>
+    <w:rsid w:val="00EB6C3B"/>
     <w:pPr>
+      <w:spacing w:line="360" w:lineRule="auto"/>
       <w:jc w:val="both"/>
     </w:pPr>
   </w:style>
@@ -1160,16 +4163,17 @@
     <w:uiPriority w:val="9"/>
     <w:unhideWhenUsed/>
     <w:qFormat/>
-    <w:rsid w:val="00F60640"/>
+    <w:rsid w:val="00EB6C3B"/>
     <w:pPr>
       <w:keepNext/>
       <w:keepLines/>
-      <w:spacing w:before="40" w:after="0"/>
+      <w:spacing w:before="240" w:after="120"/>
       <w:outlineLvl w:val="1"/>
     </w:pPr>
     <w:rPr>
       <w:rFonts w:asciiTheme="majorHAnsi" w:eastAsiaTheme="majorEastAsia" w:hAnsiTheme="majorHAnsi" w:cstheme="majorBidi"/>
-      <w:sz w:val="26"/>
+      <w:b/>
+      <w:sz w:val="28"/>
       <w:szCs w:val="26"/>
     </w:rPr>
   </w:style>
@@ -1181,16 +4185,17 @@
     <w:uiPriority w:val="9"/>
     <w:unhideWhenUsed/>
     <w:qFormat/>
-    <w:rsid w:val="00C72752"/>
+    <w:rsid w:val="00EB6C3B"/>
     <w:pPr>
       <w:keepNext/>
       <w:keepLines/>
-      <w:spacing w:before="40" w:after="0"/>
+      <w:spacing w:before="120" w:after="120"/>
       <w:outlineLvl w:val="2"/>
     </w:pPr>
     <w:rPr>
       <w:rFonts w:asciiTheme="majorHAnsi" w:eastAsiaTheme="majorEastAsia" w:hAnsiTheme="majorHAnsi" w:cstheme="majorBidi"/>
-      <w:color w:val="1F4D78" w:themeColor="accent1" w:themeShade="7F"/>
+      <w:b/>
+      <w:color w:val="000000" w:themeColor="text1"/>
       <w:sz w:val="24"/>
       <w:szCs w:val="24"/>
     </w:rPr>
@@ -1305,10 +4310,11 @@
     <w:basedOn w:val="Bekezdsalapbettpusa"/>
     <w:link w:val="Cmsor2"/>
     <w:uiPriority w:val="9"/>
-    <w:rsid w:val="00F60640"/>
+    <w:rsid w:val="00EB6C3B"/>
     <w:rPr>
       <w:rFonts w:asciiTheme="majorHAnsi" w:eastAsiaTheme="majorEastAsia" w:hAnsiTheme="majorHAnsi" w:cstheme="majorBidi"/>
-      <w:sz w:val="26"/>
+      <w:b/>
+      <w:sz w:val="28"/>
       <w:szCs w:val="26"/>
     </w:rPr>
   </w:style>
@@ -1328,12 +4334,103 @@
     <w:basedOn w:val="Bekezdsalapbettpusa"/>
     <w:link w:val="Cmsor3"/>
     <w:uiPriority w:val="9"/>
-    <w:rsid w:val="00C72752"/>
+    <w:rsid w:val="00EB6C3B"/>
     <w:rPr>
       <w:rFonts w:asciiTheme="majorHAnsi" w:eastAsiaTheme="majorEastAsia" w:hAnsiTheme="majorHAnsi" w:cstheme="majorBidi"/>
-      <w:color w:val="1F4D78" w:themeColor="accent1" w:themeShade="7F"/>
+      <w:b/>
+      <w:color w:val="000000" w:themeColor="text1"/>
       <w:sz w:val="24"/>
       <w:szCs w:val="24"/>
+    </w:rPr>
+  </w:style>
+  <w:style w:type="paragraph" w:styleId="Kpalrs">
+    <w:name w:val="caption"/>
+    <w:basedOn w:val="Norml"/>
+    <w:next w:val="Norml"/>
+    <w:uiPriority w:val="35"/>
+    <w:unhideWhenUsed/>
+    <w:qFormat/>
+    <w:rsid w:val="00432F32"/>
+    <w:pPr>
+      <w:spacing w:after="200" w:line="240" w:lineRule="auto"/>
+      <w:jc w:val="left"/>
+    </w:pPr>
+    <w:rPr>
+      <w:i/>
+      <w:iCs/>
+      <w:color w:val="44546A" w:themeColor="text2"/>
+      <w:sz w:val="18"/>
+      <w:szCs w:val="18"/>
+      <w:lang w:val="en-US"/>
+    </w:rPr>
+  </w:style>
+  <w:style w:type="paragraph" w:styleId="Tartalomjegyzkcmsora">
+    <w:name w:val="TOC Heading"/>
+    <w:basedOn w:val="Cmsor1"/>
+    <w:next w:val="Norml"/>
+    <w:uiPriority w:val="39"/>
+    <w:unhideWhenUsed/>
+    <w:qFormat/>
+    <w:rsid w:val="00F313FC"/>
+    <w:pPr>
+      <w:pageBreakBefore w:val="0"/>
+      <w:spacing w:line="259" w:lineRule="auto"/>
+      <w:jc w:val="left"/>
+      <w:outlineLvl w:val="9"/>
+    </w:pPr>
+    <w:rPr>
+      <w:b w:val="0"/>
+      <w:color w:val="2E74B5" w:themeColor="accent1" w:themeShade="BF"/>
+      <w:lang w:eastAsia="hu-HU"/>
+    </w:rPr>
+  </w:style>
+  <w:style w:type="paragraph" w:styleId="TJ1">
+    <w:name w:val="toc 1"/>
+    <w:basedOn w:val="Norml"/>
+    <w:next w:val="Norml"/>
+    <w:autoRedefine/>
+    <w:uiPriority w:val="39"/>
+    <w:unhideWhenUsed/>
+    <w:rsid w:val="00F313FC"/>
+    <w:pPr>
+      <w:spacing w:after="100"/>
+    </w:pPr>
+  </w:style>
+  <w:style w:type="paragraph" w:styleId="TJ2">
+    <w:name w:val="toc 2"/>
+    <w:basedOn w:val="Norml"/>
+    <w:next w:val="Norml"/>
+    <w:autoRedefine/>
+    <w:uiPriority w:val="39"/>
+    <w:unhideWhenUsed/>
+    <w:rsid w:val="00F313FC"/>
+    <w:pPr>
+      <w:spacing w:after="100"/>
+      <w:ind w:left="220"/>
+    </w:pPr>
+  </w:style>
+  <w:style w:type="paragraph" w:styleId="TJ3">
+    <w:name w:val="toc 3"/>
+    <w:basedOn w:val="Norml"/>
+    <w:next w:val="Norml"/>
+    <w:autoRedefine/>
+    <w:uiPriority w:val="39"/>
+    <w:unhideWhenUsed/>
+    <w:rsid w:val="00F313FC"/>
+    <w:pPr>
+      <w:spacing w:after="100"/>
+      <w:ind w:left="440"/>
+    </w:pPr>
+  </w:style>
+  <w:style w:type="character" w:styleId="Hiperhivatkozs">
+    <w:name w:val="Hyperlink"/>
+    <w:basedOn w:val="Bekezdsalapbettpusa"/>
+    <w:uiPriority w:val="99"/>
+    <w:unhideWhenUsed/>
+    <w:rsid w:val="00F313FC"/>
+    <w:rPr>
+      <w:color w:val="0563C1" w:themeColor="hyperlink"/>
+      <w:u w:val="single"/>
     </w:rPr>
   </w:style>
 </w:styles>
@@ -1598,4 +4695,16 @@
     </a:ext>
   </a:extLst>
 </a:theme>
+</file>
+
+<file path=customXml/item1.xml><?xml version="1.0" encoding="utf-8"?>
+<b:Sources xmlns:b="http://schemas.openxmlformats.org/officeDocument/2006/bibliography" xmlns="http://schemas.openxmlformats.org/officeDocument/2006/bibliography" SelectedStyle="\APASixthEditionOfficeOnline.xsl" StyleName="APA" Version="6"/>
+</file>
+
+<file path=customXml/itemProps1.xml><?xml version="1.0" encoding="utf-8"?>
+<ds:datastoreItem xmlns:ds="http://schemas.openxmlformats.org/officeDocument/2006/customXml" ds:itemID="{7C804C6A-8D94-4682-948B-0409D76AEFBA}">
+  <ds:schemaRefs>
+    <ds:schemaRef ds:uri="http://schemas.openxmlformats.org/officeDocument/2006/bibliography"/>
+  </ds:schemaRefs>
+</ds:datastoreItem>
 </file>
</xml_diff>